<commit_message>
Datenbanken Teil 2 fertig
</commit_message>
<xml_diff>
--- a/Zusammenfassung_Datenbanken.docx
+++ b/Zusammenfassung_Datenbanken.docx
@@ -136,6 +136,9 @@
         <w:jc w:val="center"/>
       </w:pPr>
       <w:r>
+        <w:rPr>
+          <w:noProof/>
+        </w:rPr>
         <w:drawing>
           <wp:inline distT="0" distB="0" distL="0" distR="0" wp14:anchorId="1E569364" wp14:editId="6598EA9D">
             <wp:extent cx="2400300" cy="1726199"/>
@@ -224,6 +227,9 @@
         <w:jc w:val="center"/>
       </w:pPr>
       <w:r>
+        <w:rPr>
+          <w:noProof/>
+        </w:rPr>
         <w:drawing>
           <wp:inline distT="0" distB="0" distL="0" distR="0" wp14:anchorId="47E08618" wp14:editId="03D32A45">
             <wp:extent cx="2705100" cy="909152"/>
@@ -312,6 +318,9 @@
         <w:jc w:val="center"/>
       </w:pPr>
       <w:r>
+        <w:rPr>
+          <w:noProof/>
+        </w:rPr>
         <w:drawing>
           <wp:inline distT="0" distB="0" distL="0" distR="0" wp14:anchorId="15B53091" wp14:editId="494A57F2">
             <wp:extent cx="2762250" cy="1359970"/>
@@ -422,6 +431,9 @@
         <w:jc w:val="center"/>
       </w:pPr>
       <w:r>
+        <w:rPr>
+          <w:noProof/>
+        </w:rPr>
         <w:drawing>
           <wp:inline distT="0" distB="0" distL="0" distR="0" wp14:anchorId="35E5401B" wp14:editId="51D02D45">
             <wp:extent cx="2305050" cy="1335378"/>
@@ -494,13 +506,7 @@
         </w:numPr>
       </w:pPr>
       <w:r>
-        <w:t xml:space="preserve">Hierarchisch: </w:t>
-      </w:r>
-      <w:r>
-        <w:t>Hierarchisch</w:t>
-      </w:r>
-      <w:r>
-        <w:t>e Daten liegen baumartig vor, eine Wurzel kann mehrere Nachfolger haben, diese können selbst wieder Elemente als Nachfolger haben.</w:t>
+        <w:t>Hierarchisch: Hierarchische Daten liegen baumartig vor, eine Wurzel kann mehrere Nachfolger haben, diese können selbst wieder Elemente als Nachfolger haben.</w:t>
       </w:r>
     </w:p>
     <w:p>
@@ -521,6 +527,9 @@
         <w:jc w:val="center"/>
       </w:pPr>
       <w:r>
+        <w:rPr>
+          <w:noProof/>
+        </w:rPr>
         <w:drawing>
           <wp:inline distT="0" distB="0" distL="0" distR="0" wp14:anchorId="6A9EE907" wp14:editId="01F7A8E5">
             <wp:extent cx="2733675" cy="739335"/>
@@ -572,6 +581,788 @@
         <w:t xml:space="preserve"> Metadaten sind eine besondere Art von Daten, da sie Informationen über andere Daten enthalten. Ein Beispiel sind Höhe und Breite eines Bildes o.ä.</w:t>
       </w:r>
     </w:p>
+    <w:p/>
+    <w:p>
+      <w:pPr>
+        <w:rPr>
+          <w:b/>
+          <w:bCs/>
+          <w:sz w:val="28"/>
+          <w:szCs w:val="28"/>
+          <w:u w:val="single"/>
+        </w:rPr>
+      </w:pPr>
+      <w:r>
+        <w:rPr>
+          <w:b/>
+          <w:bCs/>
+          <w:sz w:val="28"/>
+          <w:szCs w:val="28"/>
+          <w:u w:val="single"/>
+        </w:rPr>
+        <w:t>2. Dateien</w:t>
+      </w:r>
+    </w:p>
+    <w:p>
+      <w:r>
+        <w:rPr>
+          <w:b/>
+          <w:bCs/>
+          <w:u w:val="single"/>
+        </w:rPr>
+        <w:t>Persistente Speichermedien:</w:t>
+      </w:r>
+      <w:r>
+        <w:t xml:space="preserve"> Speichermedien auf welchen Daten über einen langen Zeitraum gespeichert werden können nennt man persistent. Diese sind z.b. Festplatten, Flash-Speicher oder Magnetbänder.</w:t>
+      </w:r>
+    </w:p>
+    <w:p>
+      <w:r>
+        <w:rPr>
+          <w:b/>
+          <w:bCs/>
+          <w:u w:val="single"/>
+        </w:rPr>
+        <w:lastRenderedPageBreak/>
+        <w:t>Speicheradressen:</w:t>
+      </w:r>
+      <w:r>
+        <w:t xml:space="preserve"> Der Zugriff auf einen Speicher wird vom Betriebssystem abstrahiert. Typisch ist ein adressbasierter Speicherzugriff. Hierbei erhält jedes Byte eine fortlaufende Adresse, mit welcher man dieses lesen und schreiben kann. Aus Performance-Gründen werden aber normalerweise nicht einzelne Bytes gelesen, sondern Blöcke an Bytes.</w:t>
+      </w:r>
+    </w:p>
+    <w:p/>
+    <w:p>
+      <w:r>
+        <w:rPr>
+          <w:b/>
+          <w:bCs/>
+          <w:u w:val="single"/>
+        </w:rPr>
+        <w:t>Dateien:</w:t>
+      </w:r>
+      <w:r>
+        <w:t xml:space="preserve"> Unter einer Datei versteht man einen zusammengehörigen Block an Daten, der persistent auf einem Datenträger gespeichert ist. Es gibt zwei wichtige Szenarien, in denen Dateien benötigt werden:</w:t>
+      </w:r>
+    </w:p>
+    <w:p>
+      <w:pPr>
+        <w:pStyle w:val="Listenabsatz"/>
+        <w:numPr>
+          <w:ilvl w:val="0"/>
+          <w:numId w:val="5"/>
+        </w:numPr>
+      </w:pPr>
+      <w:r>
+        <w:t>Persistenz: Soll eine Anwendung Daten dauerhaft speichern und gespeicherte Daten wieder laden können, kann sie dafür Dateien nutzen. Dies erlaubt auch den Transport von Daten.</w:t>
+      </w:r>
+    </w:p>
+    <w:p>
+      <w:pPr>
+        <w:pStyle w:val="Listenabsatz"/>
+        <w:numPr>
+          <w:ilvl w:val="0"/>
+          <w:numId w:val="5"/>
+        </w:numPr>
+      </w:pPr>
+      <w:r>
+        <w:t>Integration: Oft müssen mehrere Anwendungen zusammenarbeiten, hierfür kann die eine A</w:t>
+      </w:r>
+      <w:r>
+        <w:t>nwendung Daten in eine Datei speichern, während die andere Anwendung diese Daten wieder aus der Datei lesen kann.</w:t>
+      </w:r>
+    </w:p>
+    <w:p>
+      <w:pPr>
+        <w:pStyle w:val="Listenabsatz"/>
+        <w:jc w:val="center"/>
+      </w:pPr>
+      <w:r>
+        <w:drawing>
+          <wp:inline distT="0" distB="0" distL="0" distR="0" wp14:anchorId="7CBBB085" wp14:editId="0DBDF318">
+            <wp:extent cx="2695575" cy="1220414"/>
+            <wp:effectExtent l="0" t="0" r="0" b="0"/>
+            <wp:docPr id="973865366" name="Grafik 1" descr="Ein Bild, das Text, Screenshot, Schrift, Logo enthält.&#10;&#10;KI-generierte Inhalte können fehlerhaft sein."/>
+            <wp:cNvGraphicFramePr>
+              <a:graphicFrameLocks xmlns:a="http://schemas.openxmlformats.org/drawingml/2006/main" noChangeAspect="1"/>
+            </wp:cNvGraphicFramePr>
+            <a:graphic xmlns:a="http://schemas.openxmlformats.org/drawingml/2006/main">
+              <a:graphicData uri="http://schemas.openxmlformats.org/drawingml/2006/picture">
+                <pic:pic xmlns:pic="http://schemas.openxmlformats.org/drawingml/2006/picture">
+                  <pic:nvPicPr>
+                    <pic:cNvPr id="973865366" name="Grafik 1" descr="Ein Bild, das Text, Screenshot, Schrift, Logo enthält.&#10;&#10;KI-generierte Inhalte können fehlerhaft sein."/>
+                    <pic:cNvPicPr/>
+                  </pic:nvPicPr>
+                  <pic:blipFill>
+                    <a:blip r:embed="rId10"/>
+                    <a:stretch>
+                      <a:fillRect/>
+                    </a:stretch>
+                  </pic:blipFill>
+                  <pic:spPr>
+                    <a:xfrm>
+                      <a:off x="0" y="0"/>
+                      <a:ext cx="2709978" cy="1226935"/>
+                    </a:xfrm>
+                    <a:prstGeom prst="rect">
+                      <a:avLst/>
+                    </a:prstGeom>
+                  </pic:spPr>
+                </pic:pic>
+              </a:graphicData>
+            </a:graphic>
+          </wp:inline>
+        </w:drawing>
+      </w:r>
+    </w:p>
+    <w:p/>
+    <w:p>
+      <w:r>
+        <w:rPr>
+          <w:b/>
+          <w:bCs/>
+          <w:u w:val="single"/>
+        </w:rPr>
+        <w:t>Text- und Binärdateien:</w:t>
+      </w:r>
+      <w:r>
+        <w:t xml:space="preserve"> Man unterscheidet Dateien zwischen Text- und Binärdateien. Textdateien zeichnet aus, dass diese von Menschen lesbar sind, d.h. sie enthalten nur darstellbare Zeichen. Binärdateien hingegen sind meist nicht menschenlesbar und können alle möglichen Byte Kombinationen enthalten.</w:t>
+      </w:r>
+    </w:p>
+    <w:p>
+      <w:pPr>
+        <w:jc w:val="center"/>
+      </w:pPr>
+      <w:r>
+        <w:drawing>
+          <wp:inline distT="0" distB="0" distL="0" distR="0" wp14:anchorId="2223C3C3" wp14:editId="106EF4DD">
+            <wp:extent cx="2257425" cy="1459452"/>
+            <wp:effectExtent l="0" t="0" r="0" b="7620"/>
+            <wp:docPr id="199262141" name="Grafik 1" descr="Ein Bild, das Text, Screenshot, Schrift enthält.&#10;&#10;KI-generierte Inhalte können fehlerhaft sein."/>
+            <wp:cNvGraphicFramePr>
+              <a:graphicFrameLocks xmlns:a="http://schemas.openxmlformats.org/drawingml/2006/main" noChangeAspect="1"/>
+            </wp:cNvGraphicFramePr>
+            <a:graphic xmlns:a="http://schemas.openxmlformats.org/drawingml/2006/main">
+              <a:graphicData uri="http://schemas.openxmlformats.org/drawingml/2006/picture">
+                <pic:pic xmlns:pic="http://schemas.openxmlformats.org/drawingml/2006/picture">
+                  <pic:nvPicPr>
+                    <pic:cNvPr id="199262141" name="Grafik 1" descr="Ein Bild, das Text, Screenshot, Schrift enthält.&#10;&#10;KI-generierte Inhalte können fehlerhaft sein."/>
+                    <pic:cNvPicPr/>
+                  </pic:nvPicPr>
+                  <pic:blipFill>
+                    <a:blip r:embed="rId11"/>
+                    <a:stretch>
+                      <a:fillRect/>
+                    </a:stretch>
+                  </pic:blipFill>
+                  <pic:spPr>
+                    <a:xfrm>
+                      <a:off x="0" y="0"/>
+                      <a:ext cx="2272449" cy="1469165"/>
+                    </a:xfrm>
+                    <a:prstGeom prst="rect">
+                      <a:avLst/>
+                    </a:prstGeom>
+                  </pic:spPr>
+                </pic:pic>
+              </a:graphicData>
+            </a:graphic>
+          </wp:inline>
+        </w:drawing>
+      </w:r>
+    </w:p>
+    <w:p/>
+    <w:p>
+      <w:r>
+        <w:rPr>
+          <w:b/>
+          <w:bCs/>
+          <w:u w:val="single"/>
+        </w:rPr>
+        <w:t>Editoren:</w:t>
+      </w:r>
+      <w:r>
+        <w:t xml:space="preserve"> Um Dateien auszuführen nutzt man üblicherweise die dafür vorgesehene Anwendung. Um Textdateien auf unterster Ebene zu bearbeiten nutz man einen Texteditor, z.b. Notepad++. Für Binärdateien wird ein Hex-Editor verwendet, welche auch Decodierung von Bytes anbieten.</w:t>
+      </w:r>
+    </w:p>
+    <w:p>
+      <w:r>
+        <w:rPr>
+          <w:b/>
+          <w:bCs/>
+          <w:u w:val="single"/>
+        </w:rPr>
+        <w:lastRenderedPageBreak/>
+        <w:t>Unterschiedliche Codierung:</w:t>
+      </w:r>
+      <w:r>
+        <w:t xml:space="preserve"> Text- und Binärdateien werden unterschiedlich codiert. In einer Textdatei wird z.b. die Zahl 123 als Kette von 3 Bytes gespeichert, wobei jede Zahl ein Byte bekommt. In einer Binärdatei wird die Zahl 123 in einem Byte als Zahl gespeichert. Daher verbrauchen Binärdateien meist weniger Speicherplatz, sind aber auch anfälliger für punktuelle Änderungen.</w:t>
+      </w:r>
+    </w:p>
+    <w:p>
+      <w:pPr>
+        <w:jc w:val="center"/>
+      </w:pPr>
+      <w:r>
+        <w:drawing>
+          <wp:inline distT="0" distB="0" distL="0" distR="0" wp14:anchorId="6A68FA3F" wp14:editId="3B34F379">
+            <wp:extent cx="2581275" cy="643800"/>
+            <wp:effectExtent l="0" t="0" r="0" b="4445"/>
+            <wp:docPr id="1037582346" name="Grafik 1" descr="Ein Bild, das Text, Screenshot, Schrift, Reihe enthält.&#10;&#10;KI-generierte Inhalte können fehlerhaft sein."/>
+            <wp:cNvGraphicFramePr>
+              <a:graphicFrameLocks xmlns:a="http://schemas.openxmlformats.org/drawingml/2006/main" noChangeAspect="1"/>
+            </wp:cNvGraphicFramePr>
+            <a:graphic xmlns:a="http://schemas.openxmlformats.org/drawingml/2006/main">
+              <a:graphicData uri="http://schemas.openxmlformats.org/drawingml/2006/picture">
+                <pic:pic xmlns:pic="http://schemas.openxmlformats.org/drawingml/2006/picture">
+                  <pic:nvPicPr>
+                    <pic:cNvPr id="1037582346" name="Grafik 1" descr="Ein Bild, das Text, Screenshot, Schrift, Reihe enthält.&#10;&#10;KI-generierte Inhalte können fehlerhaft sein."/>
+                    <pic:cNvPicPr/>
+                  </pic:nvPicPr>
+                  <pic:blipFill>
+                    <a:blip r:embed="rId12"/>
+                    <a:stretch>
+                      <a:fillRect/>
+                    </a:stretch>
+                  </pic:blipFill>
+                  <pic:spPr>
+                    <a:xfrm>
+                      <a:off x="0" y="0"/>
+                      <a:ext cx="2614156" cy="652001"/>
+                    </a:xfrm>
+                    <a:prstGeom prst="rect">
+                      <a:avLst/>
+                    </a:prstGeom>
+                  </pic:spPr>
+                </pic:pic>
+              </a:graphicData>
+            </a:graphic>
+          </wp:inline>
+        </w:drawing>
+      </w:r>
+    </w:p>
+    <w:p/>
+    <w:p>
+      <w:r>
+        <w:rPr>
+          <w:b/>
+          <w:bCs/>
+          <w:u w:val="single"/>
+        </w:rPr>
+        <w:t>Dateiformat:</w:t>
+      </w:r>
+      <w:r>
+        <w:t xml:space="preserve"> Auf einem Datenträger sind Dateien zunächst ein langer Strom an Bytes. In den meisten Betriebssystemen lässt sich jede Datei durch einen bestimmten Dateinamen in einem Verzeichnis ansprechen. Ein grundlegendes Problem ist die Frage, wie die gespeicherten Informationen in dem langen Bytestrom codiert sind. </w:t>
+      </w:r>
+      <w:r>
+        <w:t>Hierfür nutzt man das Dateiformat, welches festlegt, wie und wo Informationen in einer Datei codiert sind. Typisch ist eine Unterteilung in Header und Nutzdaten. Um herauszufinden, welches Dateiformat zugrunde liegt gibt es drei Ansätze:</w:t>
+      </w:r>
+    </w:p>
+    <w:p>
+      <w:pPr>
+        <w:pStyle w:val="Listenabsatz"/>
+        <w:numPr>
+          <w:ilvl w:val="0"/>
+          <w:numId w:val="6"/>
+        </w:numPr>
+      </w:pPr>
+      <w:r>
+        <w:t>Dateiendung: Durch eine spezielle Benennung der Datei, meist in Form einer Dateiendung macht man deutlich, welches Dateiformat vorliegt.</w:t>
+      </w:r>
+    </w:p>
+    <w:p>
+      <w:pPr>
+        <w:pStyle w:val="Listenabsatz"/>
+        <w:numPr>
+          <w:ilvl w:val="0"/>
+          <w:numId w:val="6"/>
+        </w:numPr>
+      </w:pPr>
+      <w:r>
+        <w:t>Besondere Dateiinhalte: Üblich sind besondere Zeichen am Anfang einer Datei, die das verwendete Dateiformat angeben. Solche „Magic Numbers“ können dann mit Formattabellen abgeglichen werden, um herauszufinden, welches Dateiformat verwendet wird.</w:t>
+      </w:r>
+    </w:p>
+    <w:p>
+      <w:pPr>
+        <w:pStyle w:val="Listenabsatz"/>
+        <w:numPr>
+          <w:ilvl w:val="0"/>
+          <w:numId w:val="6"/>
+        </w:numPr>
+      </w:pPr>
+      <w:r>
+        <w:t>Zusätzliche Metadaten: Neben der Datei werden zusätzliche Daten übertragen, die angeben, welches Dateiformat zugrunde liegt.</w:t>
+      </w:r>
+    </w:p>
+    <w:p>
+      <w:pPr>
+        <w:jc w:val="center"/>
+      </w:pPr>
+      <w:r>
+        <w:drawing>
+          <wp:inline distT="0" distB="0" distL="0" distR="0" wp14:anchorId="0A9810B7" wp14:editId="1C03386D">
+            <wp:extent cx="2562225" cy="806093"/>
+            <wp:effectExtent l="0" t="0" r="0" b="0"/>
+            <wp:docPr id="1302631740" name="Grafik 1" descr="Ein Bild, das Text, Screenshot, Schrift, Reihe enthält.&#10;&#10;KI-generierte Inhalte können fehlerhaft sein."/>
+            <wp:cNvGraphicFramePr>
+              <a:graphicFrameLocks xmlns:a="http://schemas.openxmlformats.org/drawingml/2006/main" noChangeAspect="1"/>
+            </wp:cNvGraphicFramePr>
+            <a:graphic xmlns:a="http://schemas.openxmlformats.org/drawingml/2006/main">
+              <a:graphicData uri="http://schemas.openxmlformats.org/drawingml/2006/picture">
+                <pic:pic xmlns:pic="http://schemas.openxmlformats.org/drawingml/2006/picture">
+                  <pic:nvPicPr>
+                    <pic:cNvPr id="1302631740" name="Grafik 1" descr="Ein Bild, das Text, Screenshot, Schrift, Reihe enthält.&#10;&#10;KI-generierte Inhalte können fehlerhaft sein."/>
+                    <pic:cNvPicPr/>
+                  </pic:nvPicPr>
+                  <pic:blipFill>
+                    <a:blip r:embed="rId13"/>
+                    <a:stretch>
+                      <a:fillRect/>
+                    </a:stretch>
+                  </pic:blipFill>
+                  <pic:spPr>
+                    <a:xfrm>
+                      <a:off x="0" y="0"/>
+                      <a:ext cx="2587716" cy="814113"/>
+                    </a:xfrm>
+                    <a:prstGeom prst="rect">
+                      <a:avLst/>
+                    </a:prstGeom>
+                  </pic:spPr>
+                </pic:pic>
+              </a:graphicData>
+            </a:graphic>
+          </wp:inline>
+        </w:drawing>
+      </w:r>
+    </w:p>
+    <w:p/>
+    <w:p>
+      <w:r>
+        <w:rPr>
+          <w:b/>
+          <w:bCs/>
+          <w:u w:val="single"/>
+        </w:rPr>
+        <w:t>Strukturierung:</w:t>
+      </w:r>
+      <w:r>
+        <w:t xml:space="preserve"> Für die Organisation von Daten ist es typisch, dass mehrere Datensätze gemeinsam, z.b. in einer Datei gespeichert werden. Jeder Datensatz repräsentiert dabei ein Objekt, z.b. eine Person. Datensätze erfordern daher, dass die Datei strukturiert wird. Erschwerend hierbei ist, dass die einzelnen Felder meist unterschiedlich lang sind oder keine feste Größe vorgeschrieben haben.</w:t>
+      </w:r>
+    </w:p>
+    <w:p/>
+    <w:p>
+      <w:r>
+        <w:rPr>
+          <w:b/>
+          <w:bCs/>
+          <w:u w:val="single"/>
+        </w:rPr>
+        <w:lastRenderedPageBreak/>
+        <w:t>Feste Positionen:</w:t>
+      </w:r>
+      <w:r>
+        <w:t xml:space="preserve"> Ein Ansatz für Strukturierung sind feste Positionen. Hierbei legt das Dateiformateindeutig fest, welche Information an welcher Stelle der Datei auf eine bestimmte Weise codiert ist.</w:t>
+      </w:r>
+    </w:p>
+    <w:p/>
+    <w:p>
+      <w:r>
+        <w:rPr>
+          <w:b/>
+          <w:bCs/>
+          <w:u w:val="single"/>
+        </w:rPr>
+        <w:t>Trennzeichen:</w:t>
+      </w:r>
+      <w:r>
+        <w:t xml:space="preserve"> Typisch für das Strukturieren von Textdateien ist der Einsatz von Trennzeichen. Beispielsweise könnten Einträge zeilenweise gespeichert werden, also mit Zeilenumbrüchen als Trennzeichen.</w:t>
+      </w:r>
+    </w:p>
+    <w:p>
+      <w:pPr>
+        <w:jc w:val="center"/>
+      </w:pPr>
+      <w:r>
+        <w:drawing>
+          <wp:inline distT="0" distB="0" distL="0" distR="0" wp14:anchorId="25DAEA2B" wp14:editId="6894FCF3">
+            <wp:extent cx="2981325" cy="509794"/>
+            <wp:effectExtent l="0" t="0" r="0" b="5080"/>
+            <wp:docPr id="2141138995" name="Grafik 1" descr="Ein Bild, das Text, Screenshot, Schrift, Rechteck enthält.&#10;&#10;KI-generierte Inhalte können fehlerhaft sein."/>
+            <wp:cNvGraphicFramePr>
+              <a:graphicFrameLocks xmlns:a="http://schemas.openxmlformats.org/drawingml/2006/main" noChangeAspect="1"/>
+            </wp:cNvGraphicFramePr>
+            <a:graphic xmlns:a="http://schemas.openxmlformats.org/drawingml/2006/main">
+              <a:graphicData uri="http://schemas.openxmlformats.org/drawingml/2006/picture">
+                <pic:pic xmlns:pic="http://schemas.openxmlformats.org/drawingml/2006/picture">
+                  <pic:nvPicPr>
+                    <pic:cNvPr id="2141138995" name="Grafik 1" descr="Ein Bild, das Text, Screenshot, Schrift, Rechteck enthält.&#10;&#10;KI-generierte Inhalte können fehlerhaft sein."/>
+                    <pic:cNvPicPr/>
+                  </pic:nvPicPr>
+                  <pic:blipFill>
+                    <a:blip r:embed="rId14"/>
+                    <a:stretch>
+                      <a:fillRect/>
+                    </a:stretch>
+                  </pic:blipFill>
+                  <pic:spPr>
+                    <a:xfrm>
+                      <a:off x="0" y="0"/>
+                      <a:ext cx="3010519" cy="514786"/>
+                    </a:xfrm>
+                    <a:prstGeom prst="rect">
+                      <a:avLst/>
+                    </a:prstGeom>
+                  </pic:spPr>
+                </pic:pic>
+              </a:graphicData>
+            </a:graphic>
+          </wp:inline>
+        </w:drawing>
+      </w:r>
+    </w:p>
+    <w:p/>
+    <w:p>
+      <w:r>
+        <w:rPr>
+          <w:b/>
+          <w:bCs/>
+          <w:u w:val="single"/>
+        </w:rPr>
+        <w:t>Auszeichnungen:</w:t>
+      </w:r>
+      <w:r>
+        <w:t xml:space="preserve"> Eine weiter Form der Strukturierung sind die Auszeichnungen. Hierbei werden Elemente, deren Eigenschaft</w:t>
+      </w:r>
+      <w:r>
+        <w:t>en, sowie Mengen von Elementen durch besondere syntaktische Elemente hervorgehoben.</w:t>
+      </w:r>
+    </w:p>
+    <w:p>
+      <w:pPr>
+        <w:jc w:val="center"/>
+      </w:pPr>
+      <w:r>
+        <w:drawing>
+          <wp:inline distT="0" distB="0" distL="0" distR="0" wp14:anchorId="0812C4D5" wp14:editId="0B904AC0">
+            <wp:extent cx="1905000" cy="277500"/>
+            <wp:effectExtent l="0" t="0" r="0" b="8255"/>
+            <wp:docPr id="1777135406" name="Grafik 1"/>
+            <wp:cNvGraphicFramePr>
+              <a:graphicFrameLocks xmlns:a="http://schemas.openxmlformats.org/drawingml/2006/main" noChangeAspect="1"/>
+            </wp:cNvGraphicFramePr>
+            <a:graphic xmlns:a="http://schemas.openxmlformats.org/drawingml/2006/main">
+              <a:graphicData uri="http://schemas.openxmlformats.org/drawingml/2006/picture">
+                <pic:pic xmlns:pic="http://schemas.openxmlformats.org/drawingml/2006/picture">
+                  <pic:nvPicPr>
+                    <pic:cNvPr id="1777135406" name=""/>
+                    <pic:cNvPicPr/>
+                  </pic:nvPicPr>
+                  <pic:blipFill>
+                    <a:blip r:embed="rId15"/>
+                    <a:stretch>
+                      <a:fillRect/>
+                    </a:stretch>
+                  </pic:blipFill>
+                  <pic:spPr>
+                    <a:xfrm>
+                      <a:off x="0" y="0"/>
+                      <a:ext cx="1920233" cy="279719"/>
+                    </a:xfrm>
+                    <a:prstGeom prst="rect">
+                      <a:avLst/>
+                    </a:prstGeom>
+                  </pic:spPr>
+                </pic:pic>
+              </a:graphicData>
+            </a:graphic>
+          </wp:inline>
+        </w:drawing>
+      </w:r>
+    </w:p>
+    <w:p/>
+    <w:p>
+      <w:r>
+        <w:rPr>
+          <w:b/>
+          <w:bCs/>
+          <w:u w:val="single"/>
+        </w:rPr>
+        <w:t>Operationen:</w:t>
+      </w:r>
+      <w:r>
+        <w:t xml:space="preserve"> Unabhängig von Betriebssystem gibt es für Dateien verschiedene Operationen, die dem Zugriff auf diese dienen. Zu den elementaren Operationen gehören:</w:t>
+      </w:r>
+    </w:p>
+    <w:p>
+      <w:pPr>
+        <w:pStyle w:val="Listenabsatz"/>
+        <w:numPr>
+          <w:ilvl w:val="0"/>
+          <w:numId w:val="7"/>
+        </w:numPr>
+      </w:pPr>
+      <w:r>
+        <w:t>Open: Eine Datei öffnen, um anschließend daraus zu lesen oder in sie zu schreiben.</w:t>
+      </w:r>
+    </w:p>
+    <w:p>
+      <w:pPr>
+        <w:pStyle w:val="Listenabsatz"/>
+        <w:numPr>
+          <w:ilvl w:val="0"/>
+          <w:numId w:val="7"/>
+        </w:numPr>
+      </w:pPr>
+      <w:r>
+        <w:t>Read: Eine bestimmte Anzahl von Zeichen ab der aktuellen Position aus der geöffneten Datei lesen.</w:t>
+      </w:r>
+    </w:p>
+    <w:p>
+      <w:pPr>
+        <w:pStyle w:val="Listenabsatz"/>
+        <w:numPr>
+          <w:ilvl w:val="0"/>
+          <w:numId w:val="7"/>
+        </w:numPr>
+      </w:pPr>
+      <w:r>
+        <w:t>Write: Eine Folge von Zeichen ab der aktuellen Position in die Datei schreiben.</w:t>
+      </w:r>
+    </w:p>
+    <w:p>
+      <w:pPr>
+        <w:pStyle w:val="Listenabsatz"/>
+        <w:numPr>
+          <w:ilvl w:val="0"/>
+          <w:numId w:val="7"/>
+        </w:numPr>
+      </w:pPr>
+      <w:r>
+        <w:t>Seek: Die aktuelle Position in der Datei ändern.</w:t>
+      </w:r>
+    </w:p>
+    <w:p>
+      <w:pPr>
+        <w:pStyle w:val="Listenabsatz"/>
+        <w:numPr>
+          <w:ilvl w:val="0"/>
+          <w:numId w:val="7"/>
+        </w:numPr>
+      </w:pPr>
+      <w:r>
+        <w:t>Close: Die zuvor geöffnete Datei schließen.</w:t>
+      </w:r>
+    </w:p>
+    <w:p/>
+    <w:p>
+      <w:r>
+        <w:rPr>
+          <w:b/>
+          <w:bCs/>
+          <w:u w:val="single"/>
+        </w:rPr>
+        <w:t>Lesen einer Datei:</w:t>
+      </w:r>
+      <w:r>
+        <w:t xml:space="preserve"> Übertragen auf das Lesen von Datensätzen aus einer Datei würde das bedeuten, dass die Datei zunächst mit Open geöffnet wird, dann durch wiederholtes Read eingelesen und schließlich mit Close geschlossen wird. Hierbei kann es zu zwei Szenarien kommen:</w:t>
+      </w:r>
+    </w:p>
+    <w:p>
+      <w:pPr>
+        <w:pStyle w:val="Listenabsatz"/>
+        <w:numPr>
+          <w:ilvl w:val="0"/>
+          <w:numId w:val="8"/>
+        </w:numPr>
+      </w:pPr>
+      <w:r>
+        <w:t>Die Datensätze haben dieselbe Größe. In diesem Fall kann man immer dieselbe Zahl von Zeichen einlesen und ein Trennzeichen ist nicht notwendig.</w:t>
+      </w:r>
+    </w:p>
+    <w:p>
+      <w:pPr>
+        <w:pStyle w:val="Listenabsatz"/>
+        <w:numPr>
+          <w:ilvl w:val="0"/>
+          <w:numId w:val="8"/>
+        </w:numPr>
+      </w:pPr>
+      <w:r>
+        <w:t>Die Datensätze haben eine variable Größe. In diesem Fall muss man bei Aufruf von Read wissen, wie viele Zeichen zu lesen sind. Ein Trennzeichen ist hier notwendig.</w:t>
+      </w:r>
+    </w:p>
+    <w:p>
+      <w:r>
+        <w:rPr>
+          <w:b/>
+          <w:bCs/>
+          <w:u w:val="single"/>
+        </w:rPr>
+        <w:lastRenderedPageBreak/>
+        <w:t>Datenträger:</w:t>
+      </w:r>
+      <w:r>
+        <w:t xml:space="preserve"> Der Zugriff auf Dateien erfolgt über den Datenträger. Klassischerweise wird hier eine Magnetfestplatte (HDD) verwendet. In ihr dreht sich ein Stapel von Magnetscheiben, über die sich ein Schreib-Lese-Kopf bewegt. Heutzutage gibt es allerdings auch mehr und mehr SSD-Platten, in welche Speicherbausteine verwendet werden. Dies sind schneller</w:t>
+      </w:r>
+      <w:r>
+        <w:t>, haben aber nur eine begrenzte Anzahl an Schreib-Zyklen.</w:t>
+      </w:r>
+    </w:p>
+    <w:p/>
+    <w:p>
+      <w:r>
+        <w:rPr>
+          <w:b/>
+          <w:bCs/>
+          <w:u w:val="single"/>
+        </w:rPr>
+        <w:t>Operationsaufwand:</w:t>
+      </w:r>
+      <w:r>
+        <w:t xml:space="preserve"> Operationen in Dateien können aufgrund des Datenträgers überraschend aufwendig sein. Eine Einfüge-Operation muss so zum Beispiel nicht nur Schreiben, sondern auch bereits vorhandene Daten verschieben.</w:t>
+      </w:r>
+    </w:p>
+    <w:p/>
+    <w:p>
+      <w:r>
+        <w:rPr>
+          <w:b/>
+          <w:bCs/>
+          <w:u w:val="single"/>
+        </w:rPr>
+        <w:t>Hauptspeicher:</w:t>
+      </w:r>
+      <w:r>
+        <w:t xml:space="preserve"> Als Lösungsansatz dazu kann man Dateiinhalte einmalig in den Hauptspeicher schreiben. Hier bieten sich geeignete Datenstrukturen an. Grundsätzlich wird der Zugriff durch den schnellen und wahlfreien Zugriff auf den Hauptspeicher beschleunigt. </w:t>
+      </w:r>
+    </w:p>
+    <w:p/>
+    <w:p>
+      <w:r>
+        <w:rPr>
+          <w:b/>
+          <w:bCs/>
+          <w:u w:val="single"/>
+        </w:rPr>
+        <w:t>Komplexere Datenmodelle:</w:t>
+      </w:r>
+      <w:r>
+        <w:t xml:space="preserve"> Manchmal müssen Datenmodelle komplexer aufgebaut sein, um die Realität abzubilden. So muss z.b. zu einer Person mehrere E-Mail-Adressen gespeichert werden</w:t>
+      </w:r>
+      <w:r>
+        <w:t xml:space="preserve">. Hierfür gibt es verschiedene Möglichkeiten: </w:t>
+      </w:r>
+    </w:p>
+    <w:p>
+      <w:pPr>
+        <w:pStyle w:val="Listenabsatz"/>
+        <w:numPr>
+          <w:ilvl w:val="0"/>
+          <w:numId w:val="9"/>
+        </w:numPr>
+      </w:pPr>
+      <w:r>
+        <w:t>Geeignetes Dateiformat: Eine Möglichkeit wäre es in einem geeigneten Dateiformat mehrere Daten in ein Datenfeld zu speichern.</w:t>
+      </w:r>
+    </w:p>
+    <w:p>
+      <w:pPr>
+        <w:pStyle w:val="Listenabsatz"/>
+        <w:numPr>
+          <w:ilvl w:val="0"/>
+          <w:numId w:val="9"/>
+        </w:numPr>
+      </w:pPr>
+      <w:r>
+        <w:t>Wiederholden der Felder: Eine andere Möglichkeit besteht darin Datenfelder wiederholt anzulegen und abweichende Daten für jede Möglichkeit einzutragen.</w:t>
+      </w:r>
+    </w:p>
+    <w:p>
+      <w:pPr>
+        <w:pStyle w:val="Listenabsatz"/>
+        <w:numPr>
+          <w:ilvl w:val="0"/>
+          <w:numId w:val="9"/>
+        </w:numPr>
+      </w:pPr>
+      <w:r>
+        <w:t xml:space="preserve">Aufteilung: Man teilt die Datensätze in mehrere Datensätze auf und gibt den Datensätzen Bezug aufeinander, z.b. eine ID. </w:t>
+      </w:r>
+    </w:p>
+    <w:p/>
+    <w:p>
+      <w:r>
+        <w:rPr>
+          <w:b/>
+          <w:bCs/>
+          <w:u w:val="single"/>
+        </w:rPr>
+        <w:t>Grenzen von Dateien:</w:t>
+      </w:r>
+      <w:r>
+        <w:t xml:space="preserve"> Bei aller Einfachheit die Dateien bieten haben diese allerdings auch ihre Grenzen:</w:t>
+      </w:r>
+    </w:p>
+    <w:p>
+      <w:pPr>
+        <w:pStyle w:val="Listenabsatz"/>
+        <w:numPr>
+          <w:ilvl w:val="0"/>
+          <w:numId w:val="10"/>
+        </w:numPr>
+      </w:pPr>
+      <w:r>
+        <w:t>Elementare Operationen sind vergleichsweise ineffizient.</w:t>
+      </w:r>
+    </w:p>
+    <w:p>
+      <w:pPr>
+        <w:pStyle w:val="Listenabsatz"/>
+        <w:numPr>
+          <w:ilvl w:val="0"/>
+          <w:numId w:val="10"/>
+        </w:numPr>
+      </w:pPr>
+      <w:r>
+        <w:t>Komplexe Datenmodelle lassen sich nur schwer abbilden.</w:t>
+      </w:r>
+    </w:p>
+    <w:p>
+      <w:pPr>
+        <w:pStyle w:val="Listenabsatz"/>
+        <w:numPr>
+          <w:ilvl w:val="0"/>
+          <w:numId w:val="10"/>
+        </w:numPr>
+      </w:pPr>
+      <w:r>
+        <w:t>Mehrbenutzerzugriff ist kompliziert.</w:t>
+      </w:r>
+    </w:p>
+    <w:p>
+      <w:pPr>
+        <w:pStyle w:val="Listenabsatz"/>
+        <w:numPr>
+          <w:ilvl w:val="0"/>
+          <w:numId w:val="10"/>
+        </w:numPr>
+      </w:pPr>
+      <w:r>
+        <w:t>Berechtigungen sind nur auf Dateiebene umsetzbar.</w:t>
+      </w:r>
+    </w:p>
+    <w:p>
+      <w:pPr>
+        <w:pStyle w:val="Listenabsatz"/>
+        <w:numPr>
+          <w:ilvl w:val="0"/>
+          <w:numId w:val="10"/>
+        </w:numPr>
+      </w:pPr>
+      <w:r>
+        <w:t>Große Datensätze werden ineffizient verarbeitet.</w:t>
+      </w:r>
+    </w:p>
     <w:sectPr>
       <w:pgSz w:w="11906" w:h="16838"/>
       <w:pgMar w:top="1417" w:right="1417" w:bottom="1134" w:left="1417" w:header="708" w:footer="708" w:gutter="0"/>
@@ -585,6 +1376,119 @@
 <file path=word/numbering.xml><?xml version="1.0" encoding="utf-8"?>
 <w:numbering xmlns:wpc="http://schemas.microsoft.com/office/word/2010/wordprocessingCanvas" xmlns:cx="http://schemas.microsoft.com/office/drawing/2014/chartex" xmlns:cx1="http://schemas.microsoft.com/office/drawing/2015/9/8/chartex" xmlns:cx2="http://schemas.microsoft.com/office/drawing/2015/10/21/chartex" xmlns:cx3="http://schemas.microsoft.com/office/drawing/2016/5/9/chartex" xmlns:cx4="http://schemas.microsoft.com/office/drawing/2016/5/10/chartex" xmlns:cx5="http://schemas.microsoft.com/office/drawing/2016/5/11/chartex" xmlns:cx6="http://schemas.microsoft.com/office/drawing/2016/5/12/chartex" xmlns:cx7="http://schemas.microsoft.com/office/drawing/2016/5/13/chartex" xmlns:cx8="http://schemas.microsoft.com/office/drawing/2016/5/14/chartex" xmlns:mc="http://schemas.openxmlformats.org/markup-compatibility/2006" xmlns:aink="http://schemas.microsoft.com/office/drawing/2016/ink" xmlns:am3d="http://schemas.microsoft.com/office/drawing/2017/model3d" xmlns:o="urn:schemas-microsoft-com:office:office" xmlns:oel="http://schemas.microsoft.com/office/2019/extlst" xmlns:r="http://schemas.openxmlformats.org/officeDocument/2006/relationships" xmlns:m="http://schemas.openxmlformats.org/officeDocument/2006/math" xmlns:v="urn:schemas-microsoft-com:vml" xmlns:wp14="http://schemas.microsoft.com/office/word/2010/wordprocessingDrawing" xmlns:wp="http://schemas.openxmlformats.org/drawingml/2006/wordprocessingDrawing" xmlns:w10="urn:schemas-microsoft-com:office:word" xmlns:w="http://schemas.openxmlformats.org/wordprocessingml/2006/main" xmlns:w14="http://schemas.microsoft.com/office/word/2010/wordml" xmlns:w15="http://schemas.microsoft.com/office/word/2012/wordml" xmlns:w16cex="http://schemas.microsoft.com/office/word/2018/wordml/cex" xmlns:w16cid="http://schemas.microsoft.com/office/word/2016/wordml/cid" xmlns:w16="http://schemas.microsoft.com/office/word/2018/wordml" xmlns:w16du="http://schemas.microsoft.com/office/word/2023/wordml/word16du" xmlns:w16sdtdh="http://schemas.microsoft.com/office/word/2020/wordml/sdtdatahash" xmlns:w16sdtfl="http://schemas.microsoft.com/office/word/2024/wordml/sdtformatlock" xmlns:w16se="http://schemas.microsoft.com/office/word/2015/wordml/symex" xmlns:wpg="http://schemas.microsoft.com/office/word/2010/wordprocessingGroup" xmlns:wpi="http://schemas.microsoft.com/office/word/2010/wordprocessingInk" xmlns:wne="http://schemas.microsoft.com/office/word/2006/wordml" xmlns:wps="http://schemas.microsoft.com/office/word/2010/wordprocessingShape" mc:Ignorable="w14 w15 w16se w16cid w16 w16cex w16sdtdh w16sdtfl w16du wp14">
   <w:abstractNum w:abstractNumId="0" w15:restartNumberingAfterBreak="0">
+    <w:nsid w:val="076E31CB"/>
+    <w:multiLevelType w:val="hybridMultilevel"/>
+    <w:tmpl w:val="FB1AE126"/>
+    <w:lvl w:ilvl="0" w:tplc="04070001">
+      <w:start w:val="1"/>
+      <w:numFmt w:val="bullet"/>
+      <w:lvlText w:val=""/>
+      <w:lvlJc w:val="left"/>
+      <w:pPr>
+        <w:ind w:left="720" w:hanging="360"/>
+      </w:pPr>
+      <w:rPr>
+        <w:rFonts w:ascii="Symbol" w:hAnsi="Symbol" w:hint="default"/>
+      </w:rPr>
+    </w:lvl>
+    <w:lvl w:ilvl="1" w:tplc="04070003" w:tentative="1">
+      <w:start w:val="1"/>
+      <w:numFmt w:val="bullet"/>
+      <w:lvlText w:val="o"/>
+      <w:lvlJc w:val="left"/>
+      <w:pPr>
+        <w:ind w:left="1440" w:hanging="360"/>
+      </w:pPr>
+      <w:rPr>
+        <w:rFonts w:ascii="Courier New" w:hAnsi="Courier New" w:cs="Courier New" w:hint="default"/>
+      </w:rPr>
+    </w:lvl>
+    <w:lvl w:ilvl="2" w:tplc="04070005" w:tentative="1">
+      <w:start w:val="1"/>
+      <w:numFmt w:val="bullet"/>
+      <w:lvlText w:val=""/>
+      <w:lvlJc w:val="left"/>
+      <w:pPr>
+        <w:ind w:left="2160" w:hanging="360"/>
+      </w:pPr>
+      <w:rPr>
+        <w:rFonts w:ascii="Wingdings" w:hAnsi="Wingdings" w:hint="default"/>
+      </w:rPr>
+    </w:lvl>
+    <w:lvl w:ilvl="3" w:tplc="04070001" w:tentative="1">
+      <w:start w:val="1"/>
+      <w:numFmt w:val="bullet"/>
+      <w:lvlText w:val=""/>
+      <w:lvlJc w:val="left"/>
+      <w:pPr>
+        <w:ind w:left="2880" w:hanging="360"/>
+      </w:pPr>
+      <w:rPr>
+        <w:rFonts w:ascii="Symbol" w:hAnsi="Symbol" w:hint="default"/>
+      </w:rPr>
+    </w:lvl>
+    <w:lvl w:ilvl="4" w:tplc="04070003" w:tentative="1">
+      <w:start w:val="1"/>
+      <w:numFmt w:val="bullet"/>
+      <w:lvlText w:val="o"/>
+      <w:lvlJc w:val="left"/>
+      <w:pPr>
+        <w:ind w:left="3600" w:hanging="360"/>
+      </w:pPr>
+      <w:rPr>
+        <w:rFonts w:ascii="Courier New" w:hAnsi="Courier New" w:cs="Courier New" w:hint="default"/>
+      </w:rPr>
+    </w:lvl>
+    <w:lvl w:ilvl="5" w:tplc="04070005" w:tentative="1">
+      <w:start w:val="1"/>
+      <w:numFmt w:val="bullet"/>
+      <w:lvlText w:val=""/>
+      <w:lvlJc w:val="left"/>
+      <w:pPr>
+        <w:ind w:left="4320" w:hanging="360"/>
+      </w:pPr>
+      <w:rPr>
+        <w:rFonts w:ascii="Wingdings" w:hAnsi="Wingdings" w:hint="default"/>
+      </w:rPr>
+    </w:lvl>
+    <w:lvl w:ilvl="6" w:tplc="04070001" w:tentative="1">
+      <w:start w:val="1"/>
+      <w:numFmt w:val="bullet"/>
+      <w:lvlText w:val=""/>
+      <w:lvlJc w:val="left"/>
+      <w:pPr>
+        <w:ind w:left="5040" w:hanging="360"/>
+      </w:pPr>
+      <w:rPr>
+        <w:rFonts w:ascii="Symbol" w:hAnsi="Symbol" w:hint="default"/>
+      </w:rPr>
+    </w:lvl>
+    <w:lvl w:ilvl="7" w:tplc="04070003" w:tentative="1">
+      <w:start w:val="1"/>
+      <w:numFmt w:val="bullet"/>
+      <w:lvlText w:val="o"/>
+      <w:lvlJc w:val="left"/>
+      <w:pPr>
+        <w:ind w:left="5760" w:hanging="360"/>
+      </w:pPr>
+      <w:rPr>
+        <w:rFonts w:ascii="Courier New" w:hAnsi="Courier New" w:cs="Courier New" w:hint="default"/>
+      </w:rPr>
+    </w:lvl>
+    <w:lvl w:ilvl="8" w:tplc="04070005" w:tentative="1">
+      <w:start w:val="1"/>
+      <w:numFmt w:val="bullet"/>
+      <w:lvlText w:val=""/>
+      <w:lvlJc w:val="left"/>
+      <w:pPr>
+        <w:ind w:left="6480" w:hanging="360"/>
+      </w:pPr>
+      <w:rPr>
+        <w:rFonts w:ascii="Wingdings" w:hAnsi="Wingdings" w:hint="default"/>
+      </w:rPr>
+    </w:lvl>
+  </w:abstractNum>
+  <w:abstractNum w:abstractNumId="1" w15:restartNumberingAfterBreak="0">
     <w:nsid w:val="230D7511"/>
     <w:multiLevelType w:val="hybridMultilevel"/>
     <w:tmpl w:val="BD9CBB14"/>
@@ -697,7 +1601,120 @@
       </w:rPr>
     </w:lvl>
   </w:abstractNum>
-  <w:abstractNum w:abstractNumId="1" w15:restartNumberingAfterBreak="0">
+  <w:abstractNum w:abstractNumId="2" w15:restartNumberingAfterBreak="0">
+    <w:nsid w:val="2A42703D"/>
+    <w:multiLevelType w:val="hybridMultilevel"/>
+    <w:tmpl w:val="679AF9E4"/>
+    <w:lvl w:ilvl="0" w:tplc="04070001">
+      <w:start w:val="1"/>
+      <w:numFmt w:val="bullet"/>
+      <w:lvlText w:val=""/>
+      <w:lvlJc w:val="left"/>
+      <w:pPr>
+        <w:ind w:left="720" w:hanging="360"/>
+      </w:pPr>
+      <w:rPr>
+        <w:rFonts w:ascii="Symbol" w:hAnsi="Symbol" w:hint="default"/>
+      </w:rPr>
+    </w:lvl>
+    <w:lvl w:ilvl="1" w:tplc="04070003" w:tentative="1">
+      <w:start w:val="1"/>
+      <w:numFmt w:val="bullet"/>
+      <w:lvlText w:val="o"/>
+      <w:lvlJc w:val="left"/>
+      <w:pPr>
+        <w:ind w:left="1440" w:hanging="360"/>
+      </w:pPr>
+      <w:rPr>
+        <w:rFonts w:ascii="Courier New" w:hAnsi="Courier New" w:cs="Courier New" w:hint="default"/>
+      </w:rPr>
+    </w:lvl>
+    <w:lvl w:ilvl="2" w:tplc="04070005" w:tentative="1">
+      <w:start w:val="1"/>
+      <w:numFmt w:val="bullet"/>
+      <w:lvlText w:val=""/>
+      <w:lvlJc w:val="left"/>
+      <w:pPr>
+        <w:ind w:left="2160" w:hanging="360"/>
+      </w:pPr>
+      <w:rPr>
+        <w:rFonts w:ascii="Wingdings" w:hAnsi="Wingdings" w:hint="default"/>
+      </w:rPr>
+    </w:lvl>
+    <w:lvl w:ilvl="3" w:tplc="04070001" w:tentative="1">
+      <w:start w:val="1"/>
+      <w:numFmt w:val="bullet"/>
+      <w:lvlText w:val=""/>
+      <w:lvlJc w:val="left"/>
+      <w:pPr>
+        <w:ind w:left="2880" w:hanging="360"/>
+      </w:pPr>
+      <w:rPr>
+        <w:rFonts w:ascii="Symbol" w:hAnsi="Symbol" w:hint="default"/>
+      </w:rPr>
+    </w:lvl>
+    <w:lvl w:ilvl="4" w:tplc="04070003" w:tentative="1">
+      <w:start w:val="1"/>
+      <w:numFmt w:val="bullet"/>
+      <w:lvlText w:val="o"/>
+      <w:lvlJc w:val="left"/>
+      <w:pPr>
+        <w:ind w:left="3600" w:hanging="360"/>
+      </w:pPr>
+      <w:rPr>
+        <w:rFonts w:ascii="Courier New" w:hAnsi="Courier New" w:cs="Courier New" w:hint="default"/>
+      </w:rPr>
+    </w:lvl>
+    <w:lvl w:ilvl="5" w:tplc="04070005" w:tentative="1">
+      <w:start w:val="1"/>
+      <w:numFmt w:val="bullet"/>
+      <w:lvlText w:val=""/>
+      <w:lvlJc w:val="left"/>
+      <w:pPr>
+        <w:ind w:left="4320" w:hanging="360"/>
+      </w:pPr>
+      <w:rPr>
+        <w:rFonts w:ascii="Wingdings" w:hAnsi="Wingdings" w:hint="default"/>
+      </w:rPr>
+    </w:lvl>
+    <w:lvl w:ilvl="6" w:tplc="04070001" w:tentative="1">
+      <w:start w:val="1"/>
+      <w:numFmt w:val="bullet"/>
+      <w:lvlText w:val=""/>
+      <w:lvlJc w:val="left"/>
+      <w:pPr>
+        <w:ind w:left="5040" w:hanging="360"/>
+      </w:pPr>
+      <w:rPr>
+        <w:rFonts w:ascii="Symbol" w:hAnsi="Symbol" w:hint="default"/>
+      </w:rPr>
+    </w:lvl>
+    <w:lvl w:ilvl="7" w:tplc="04070003" w:tentative="1">
+      <w:start w:val="1"/>
+      <w:numFmt w:val="bullet"/>
+      <w:lvlText w:val="o"/>
+      <w:lvlJc w:val="left"/>
+      <w:pPr>
+        <w:ind w:left="5760" w:hanging="360"/>
+      </w:pPr>
+      <w:rPr>
+        <w:rFonts w:ascii="Courier New" w:hAnsi="Courier New" w:cs="Courier New" w:hint="default"/>
+      </w:rPr>
+    </w:lvl>
+    <w:lvl w:ilvl="8" w:tplc="04070005" w:tentative="1">
+      <w:start w:val="1"/>
+      <w:numFmt w:val="bullet"/>
+      <w:lvlText w:val=""/>
+      <w:lvlJc w:val="left"/>
+      <w:pPr>
+        <w:ind w:left="6480" w:hanging="360"/>
+      </w:pPr>
+      <w:rPr>
+        <w:rFonts w:ascii="Wingdings" w:hAnsi="Wingdings" w:hint="default"/>
+      </w:rPr>
+    </w:lvl>
+  </w:abstractNum>
+  <w:abstractNum w:abstractNumId="3" w15:restartNumberingAfterBreak="0">
     <w:nsid w:val="52A37537"/>
     <w:multiLevelType w:val="hybridMultilevel"/>
     <w:tmpl w:val="548E3C2C"/>
@@ -810,7 +1827,120 @@
       </w:rPr>
     </w:lvl>
   </w:abstractNum>
-  <w:abstractNum w:abstractNumId="2" w15:restartNumberingAfterBreak="0">
+  <w:abstractNum w:abstractNumId="4" w15:restartNumberingAfterBreak="0">
+    <w:nsid w:val="540C0990"/>
+    <w:multiLevelType w:val="hybridMultilevel"/>
+    <w:tmpl w:val="1FFA35E4"/>
+    <w:lvl w:ilvl="0" w:tplc="04070001">
+      <w:start w:val="1"/>
+      <w:numFmt w:val="bullet"/>
+      <w:lvlText w:val=""/>
+      <w:lvlJc w:val="left"/>
+      <w:pPr>
+        <w:ind w:left="720" w:hanging="360"/>
+      </w:pPr>
+      <w:rPr>
+        <w:rFonts w:ascii="Symbol" w:hAnsi="Symbol" w:hint="default"/>
+      </w:rPr>
+    </w:lvl>
+    <w:lvl w:ilvl="1" w:tplc="04070003" w:tentative="1">
+      <w:start w:val="1"/>
+      <w:numFmt w:val="bullet"/>
+      <w:lvlText w:val="o"/>
+      <w:lvlJc w:val="left"/>
+      <w:pPr>
+        <w:ind w:left="1440" w:hanging="360"/>
+      </w:pPr>
+      <w:rPr>
+        <w:rFonts w:ascii="Courier New" w:hAnsi="Courier New" w:cs="Courier New" w:hint="default"/>
+      </w:rPr>
+    </w:lvl>
+    <w:lvl w:ilvl="2" w:tplc="04070005" w:tentative="1">
+      <w:start w:val="1"/>
+      <w:numFmt w:val="bullet"/>
+      <w:lvlText w:val=""/>
+      <w:lvlJc w:val="left"/>
+      <w:pPr>
+        <w:ind w:left="2160" w:hanging="360"/>
+      </w:pPr>
+      <w:rPr>
+        <w:rFonts w:ascii="Wingdings" w:hAnsi="Wingdings" w:hint="default"/>
+      </w:rPr>
+    </w:lvl>
+    <w:lvl w:ilvl="3" w:tplc="04070001" w:tentative="1">
+      <w:start w:val="1"/>
+      <w:numFmt w:val="bullet"/>
+      <w:lvlText w:val=""/>
+      <w:lvlJc w:val="left"/>
+      <w:pPr>
+        <w:ind w:left="2880" w:hanging="360"/>
+      </w:pPr>
+      <w:rPr>
+        <w:rFonts w:ascii="Symbol" w:hAnsi="Symbol" w:hint="default"/>
+      </w:rPr>
+    </w:lvl>
+    <w:lvl w:ilvl="4" w:tplc="04070003" w:tentative="1">
+      <w:start w:val="1"/>
+      <w:numFmt w:val="bullet"/>
+      <w:lvlText w:val="o"/>
+      <w:lvlJc w:val="left"/>
+      <w:pPr>
+        <w:ind w:left="3600" w:hanging="360"/>
+      </w:pPr>
+      <w:rPr>
+        <w:rFonts w:ascii="Courier New" w:hAnsi="Courier New" w:cs="Courier New" w:hint="default"/>
+      </w:rPr>
+    </w:lvl>
+    <w:lvl w:ilvl="5" w:tplc="04070005" w:tentative="1">
+      <w:start w:val="1"/>
+      <w:numFmt w:val="bullet"/>
+      <w:lvlText w:val=""/>
+      <w:lvlJc w:val="left"/>
+      <w:pPr>
+        <w:ind w:left="4320" w:hanging="360"/>
+      </w:pPr>
+      <w:rPr>
+        <w:rFonts w:ascii="Wingdings" w:hAnsi="Wingdings" w:hint="default"/>
+      </w:rPr>
+    </w:lvl>
+    <w:lvl w:ilvl="6" w:tplc="04070001" w:tentative="1">
+      <w:start w:val="1"/>
+      <w:numFmt w:val="bullet"/>
+      <w:lvlText w:val=""/>
+      <w:lvlJc w:val="left"/>
+      <w:pPr>
+        <w:ind w:left="5040" w:hanging="360"/>
+      </w:pPr>
+      <w:rPr>
+        <w:rFonts w:ascii="Symbol" w:hAnsi="Symbol" w:hint="default"/>
+      </w:rPr>
+    </w:lvl>
+    <w:lvl w:ilvl="7" w:tplc="04070003" w:tentative="1">
+      <w:start w:val="1"/>
+      <w:numFmt w:val="bullet"/>
+      <w:lvlText w:val="o"/>
+      <w:lvlJc w:val="left"/>
+      <w:pPr>
+        <w:ind w:left="5760" w:hanging="360"/>
+      </w:pPr>
+      <w:rPr>
+        <w:rFonts w:ascii="Courier New" w:hAnsi="Courier New" w:cs="Courier New" w:hint="default"/>
+      </w:rPr>
+    </w:lvl>
+    <w:lvl w:ilvl="8" w:tplc="04070005" w:tentative="1">
+      <w:start w:val="1"/>
+      <w:numFmt w:val="bullet"/>
+      <w:lvlText w:val=""/>
+      <w:lvlJc w:val="left"/>
+      <w:pPr>
+        <w:ind w:left="6480" w:hanging="360"/>
+      </w:pPr>
+      <w:rPr>
+        <w:rFonts w:ascii="Wingdings" w:hAnsi="Wingdings" w:hint="default"/>
+      </w:rPr>
+    </w:lvl>
+  </w:abstractNum>
+  <w:abstractNum w:abstractNumId="5" w15:restartNumberingAfterBreak="0">
     <w:nsid w:val="659E1F35"/>
     <w:multiLevelType w:val="hybridMultilevel"/>
     <w:tmpl w:val="A1F22DEE"/>
@@ -899,7 +2029,7 @@
       </w:pPr>
     </w:lvl>
   </w:abstractNum>
-  <w:abstractNum w:abstractNumId="3" w15:restartNumberingAfterBreak="0">
+  <w:abstractNum w:abstractNumId="6" w15:restartNumberingAfterBreak="0">
     <w:nsid w:val="65B926FF"/>
     <w:multiLevelType w:val="hybridMultilevel"/>
     <w:tmpl w:val="D2884988"/>
@@ -1014,17 +2144,374 @@
       </w:rPr>
     </w:lvl>
   </w:abstractNum>
+  <w:abstractNum w:abstractNumId="7" w15:restartNumberingAfterBreak="0">
+    <w:nsid w:val="67AA2743"/>
+    <w:multiLevelType w:val="hybridMultilevel"/>
+    <w:tmpl w:val="C4E2C4B4"/>
+    <w:lvl w:ilvl="0" w:tplc="04070001">
+      <w:start w:val="1"/>
+      <w:numFmt w:val="bullet"/>
+      <w:lvlText w:val=""/>
+      <w:lvlJc w:val="left"/>
+      <w:pPr>
+        <w:ind w:left="720" w:hanging="360"/>
+      </w:pPr>
+      <w:rPr>
+        <w:rFonts w:ascii="Symbol" w:hAnsi="Symbol" w:hint="default"/>
+      </w:rPr>
+    </w:lvl>
+    <w:lvl w:ilvl="1" w:tplc="04070003" w:tentative="1">
+      <w:start w:val="1"/>
+      <w:numFmt w:val="bullet"/>
+      <w:lvlText w:val="o"/>
+      <w:lvlJc w:val="left"/>
+      <w:pPr>
+        <w:ind w:left="1440" w:hanging="360"/>
+      </w:pPr>
+      <w:rPr>
+        <w:rFonts w:ascii="Courier New" w:hAnsi="Courier New" w:cs="Courier New" w:hint="default"/>
+      </w:rPr>
+    </w:lvl>
+    <w:lvl w:ilvl="2" w:tplc="04070005" w:tentative="1">
+      <w:start w:val="1"/>
+      <w:numFmt w:val="bullet"/>
+      <w:lvlText w:val=""/>
+      <w:lvlJc w:val="left"/>
+      <w:pPr>
+        <w:ind w:left="2160" w:hanging="360"/>
+      </w:pPr>
+      <w:rPr>
+        <w:rFonts w:ascii="Wingdings" w:hAnsi="Wingdings" w:hint="default"/>
+      </w:rPr>
+    </w:lvl>
+    <w:lvl w:ilvl="3" w:tplc="04070001" w:tentative="1">
+      <w:start w:val="1"/>
+      <w:numFmt w:val="bullet"/>
+      <w:lvlText w:val=""/>
+      <w:lvlJc w:val="left"/>
+      <w:pPr>
+        <w:ind w:left="2880" w:hanging="360"/>
+      </w:pPr>
+      <w:rPr>
+        <w:rFonts w:ascii="Symbol" w:hAnsi="Symbol" w:hint="default"/>
+      </w:rPr>
+    </w:lvl>
+    <w:lvl w:ilvl="4" w:tplc="04070003" w:tentative="1">
+      <w:start w:val="1"/>
+      <w:numFmt w:val="bullet"/>
+      <w:lvlText w:val="o"/>
+      <w:lvlJc w:val="left"/>
+      <w:pPr>
+        <w:ind w:left="3600" w:hanging="360"/>
+      </w:pPr>
+      <w:rPr>
+        <w:rFonts w:ascii="Courier New" w:hAnsi="Courier New" w:cs="Courier New" w:hint="default"/>
+      </w:rPr>
+    </w:lvl>
+    <w:lvl w:ilvl="5" w:tplc="04070005" w:tentative="1">
+      <w:start w:val="1"/>
+      <w:numFmt w:val="bullet"/>
+      <w:lvlText w:val=""/>
+      <w:lvlJc w:val="left"/>
+      <w:pPr>
+        <w:ind w:left="4320" w:hanging="360"/>
+      </w:pPr>
+      <w:rPr>
+        <w:rFonts w:ascii="Wingdings" w:hAnsi="Wingdings" w:hint="default"/>
+      </w:rPr>
+    </w:lvl>
+    <w:lvl w:ilvl="6" w:tplc="04070001" w:tentative="1">
+      <w:start w:val="1"/>
+      <w:numFmt w:val="bullet"/>
+      <w:lvlText w:val=""/>
+      <w:lvlJc w:val="left"/>
+      <w:pPr>
+        <w:ind w:left="5040" w:hanging="360"/>
+      </w:pPr>
+      <w:rPr>
+        <w:rFonts w:ascii="Symbol" w:hAnsi="Symbol" w:hint="default"/>
+      </w:rPr>
+    </w:lvl>
+    <w:lvl w:ilvl="7" w:tplc="04070003" w:tentative="1">
+      <w:start w:val="1"/>
+      <w:numFmt w:val="bullet"/>
+      <w:lvlText w:val="o"/>
+      <w:lvlJc w:val="left"/>
+      <w:pPr>
+        <w:ind w:left="5760" w:hanging="360"/>
+      </w:pPr>
+      <w:rPr>
+        <w:rFonts w:ascii="Courier New" w:hAnsi="Courier New" w:cs="Courier New" w:hint="default"/>
+      </w:rPr>
+    </w:lvl>
+    <w:lvl w:ilvl="8" w:tplc="04070005" w:tentative="1">
+      <w:start w:val="1"/>
+      <w:numFmt w:val="bullet"/>
+      <w:lvlText w:val=""/>
+      <w:lvlJc w:val="left"/>
+      <w:pPr>
+        <w:ind w:left="6480" w:hanging="360"/>
+      </w:pPr>
+      <w:rPr>
+        <w:rFonts w:ascii="Wingdings" w:hAnsi="Wingdings" w:hint="default"/>
+      </w:rPr>
+    </w:lvl>
+  </w:abstractNum>
+  <w:abstractNum w:abstractNumId="8" w15:restartNumberingAfterBreak="0">
+    <w:nsid w:val="6A162C91"/>
+    <w:multiLevelType w:val="hybridMultilevel"/>
+    <w:tmpl w:val="E87A304A"/>
+    <w:lvl w:ilvl="0" w:tplc="04070001">
+      <w:start w:val="1"/>
+      <w:numFmt w:val="bullet"/>
+      <w:lvlText w:val=""/>
+      <w:lvlJc w:val="left"/>
+      <w:pPr>
+        <w:ind w:left="720" w:hanging="360"/>
+      </w:pPr>
+      <w:rPr>
+        <w:rFonts w:ascii="Symbol" w:hAnsi="Symbol" w:hint="default"/>
+      </w:rPr>
+    </w:lvl>
+    <w:lvl w:ilvl="1" w:tplc="04070003" w:tentative="1">
+      <w:start w:val="1"/>
+      <w:numFmt w:val="bullet"/>
+      <w:lvlText w:val="o"/>
+      <w:lvlJc w:val="left"/>
+      <w:pPr>
+        <w:ind w:left="1440" w:hanging="360"/>
+      </w:pPr>
+      <w:rPr>
+        <w:rFonts w:ascii="Courier New" w:hAnsi="Courier New" w:cs="Courier New" w:hint="default"/>
+      </w:rPr>
+    </w:lvl>
+    <w:lvl w:ilvl="2" w:tplc="04070005" w:tentative="1">
+      <w:start w:val="1"/>
+      <w:numFmt w:val="bullet"/>
+      <w:lvlText w:val=""/>
+      <w:lvlJc w:val="left"/>
+      <w:pPr>
+        <w:ind w:left="2160" w:hanging="360"/>
+      </w:pPr>
+      <w:rPr>
+        <w:rFonts w:ascii="Wingdings" w:hAnsi="Wingdings" w:hint="default"/>
+      </w:rPr>
+    </w:lvl>
+    <w:lvl w:ilvl="3" w:tplc="04070001" w:tentative="1">
+      <w:start w:val="1"/>
+      <w:numFmt w:val="bullet"/>
+      <w:lvlText w:val=""/>
+      <w:lvlJc w:val="left"/>
+      <w:pPr>
+        <w:ind w:left="2880" w:hanging="360"/>
+      </w:pPr>
+      <w:rPr>
+        <w:rFonts w:ascii="Symbol" w:hAnsi="Symbol" w:hint="default"/>
+      </w:rPr>
+    </w:lvl>
+    <w:lvl w:ilvl="4" w:tplc="04070003" w:tentative="1">
+      <w:start w:val="1"/>
+      <w:numFmt w:val="bullet"/>
+      <w:lvlText w:val="o"/>
+      <w:lvlJc w:val="left"/>
+      <w:pPr>
+        <w:ind w:left="3600" w:hanging="360"/>
+      </w:pPr>
+      <w:rPr>
+        <w:rFonts w:ascii="Courier New" w:hAnsi="Courier New" w:cs="Courier New" w:hint="default"/>
+      </w:rPr>
+    </w:lvl>
+    <w:lvl w:ilvl="5" w:tplc="04070005" w:tentative="1">
+      <w:start w:val="1"/>
+      <w:numFmt w:val="bullet"/>
+      <w:lvlText w:val=""/>
+      <w:lvlJc w:val="left"/>
+      <w:pPr>
+        <w:ind w:left="4320" w:hanging="360"/>
+      </w:pPr>
+      <w:rPr>
+        <w:rFonts w:ascii="Wingdings" w:hAnsi="Wingdings" w:hint="default"/>
+      </w:rPr>
+    </w:lvl>
+    <w:lvl w:ilvl="6" w:tplc="04070001" w:tentative="1">
+      <w:start w:val="1"/>
+      <w:numFmt w:val="bullet"/>
+      <w:lvlText w:val=""/>
+      <w:lvlJc w:val="left"/>
+      <w:pPr>
+        <w:ind w:left="5040" w:hanging="360"/>
+      </w:pPr>
+      <w:rPr>
+        <w:rFonts w:ascii="Symbol" w:hAnsi="Symbol" w:hint="default"/>
+      </w:rPr>
+    </w:lvl>
+    <w:lvl w:ilvl="7" w:tplc="04070003" w:tentative="1">
+      <w:start w:val="1"/>
+      <w:numFmt w:val="bullet"/>
+      <w:lvlText w:val="o"/>
+      <w:lvlJc w:val="left"/>
+      <w:pPr>
+        <w:ind w:left="5760" w:hanging="360"/>
+      </w:pPr>
+      <w:rPr>
+        <w:rFonts w:ascii="Courier New" w:hAnsi="Courier New" w:cs="Courier New" w:hint="default"/>
+      </w:rPr>
+    </w:lvl>
+    <w:lvl w:ilvl="8" w:tplc="04070005" w:tentative="1">
+      <w:start w:val="1"/>
+      <w:numFmt w:val="bullet"/>
+      <w:lvlText w:val=""/>
+      <w:lvlJc w:val="left"/>
+      <w:pPr>
+        <w:ind w:left="6480" w:hanging="360"/>
+      </w:pPr>
+      <w:rPr>
+        <w:rFonts w:ascii="Wingdings" w:hAnsi="Wingdings" w:hint="default"/>
+      </w:rPr>
+    </w:lvl>
+  </w:abstractNum>
+  <w:abstractNum w:abstractNumId="9" w15:restartNumberingAfterBreak="0">
+    <w:nsid w:val="7A6E147D"/>
+    <w:multiLevelType w:val="hybridMultilevel"/>
+    <w:tmpl w:val="84A2B372"/>
+    <w:lvl w:ilvl="0" w:tplc="04070001">
+      <w:start w:val="1"/>
+      <w:numFmt w:val="bullet"/>
+      <w:lvlText w:val=""/>
+      <w:lvlJc w:val="left"/>
+      <w:pPr>
+        <w:ind w:left="720" w:hanging="360"/>
+      </w:pPr>
+      <w:rPr>
+        <w:rFonts w:ascii="Symbol" w:hAnsi="Symbol" w:hint="default"/>
+      </w:rPr>
+    </w:lvl>
+    <w:lvl w:ilvl="1" w:tplc="04070003" w:tentative="1">
+      <w:start w:val="1"/>
+      <w:numFmt w:val="bullet"/>
+      <w:lvlText w:val="o"/>
+      <w:lvlJc w:val="left"/>
+      <w:pPr>
+        <w:ind w:left="1440" w:hanging="360"/>
+      </w:pPr>
+      <w:rPr>
+        <w:rFonts w:ascii="Courier New" w:hAnsi="Courier New" w:cs="Courier New" w:hint="default"/>
+      </w:rPr>
+    </w:lvl>
+    <w:lvl w:ilvl="2" w:tplc="04070005" w:tentative="1">
+      <w:start w:val="1"/>
+      <w:numFmt w:val="bullet"/>
+      <w:lvlText w:val=""/>
+      <w:lvlJc w:val="left"/>
+      <w:pPr>
+        <w:ind w:left="2160" w:hanging="360"/>
+      </w:pPr>
+      <w:rPr>
+        <w:rFonts w:ascii="Wingdings" w:hAnsi="Wingdings" w:hint="default"/>
+      </w:rPr>
+    </w:lvl>
+    <w:lvl w:ilvl="3" w:tplc="04070001" w:tentative="1">
+      <w:start w:val="1"/>
+      <w:numFmt w:val="bullet"/>
+      <w:lvlText w:val=""/>
+      <w:lvlJc w:val="left"/>
+      <w:pPr>
+        <w:ind w:left="2880" w:hanging="360"/>
+      </w:pPr>
+      <w:rPr>
+        <w:rFonts w:ascii="Symbol" w:hAnsi="Symbol" w:hint="default"/>
+      </w:rPr>
+    </w:lvl>
+    <w:lvl w:ilvl="4" w:tplc="04070003" w:tentative="1">
+      <w:start w:val="1"/>
+      <w:numFmt w:val="bullet"/>
+      <w:lvlText w:val="o"/>
+      <w:lvlJc w:val="left"/>
+      <w:pPr>
+        <w:ind w:left="3600" w:hanging="360"/>
+      </w:pPr>
+      <w:rPr>
+        <w:rFonts w:ascii="Courier New" w:hAnsi="Courier New" w:cs="Courier New" w:hint="default"/>
+      </w:rPr>
+    </w:lvl>
+    <w:lvl w:ilvl="5" w:tplc="04070005" w:tentative="1">
+      <w:start w:val="1"/>
+      <w:numFmt w:val="bullet"/>
+      <w:lvlText w:val=""/>
+      <w:lvlJc w:val="left"/>
+      <w:pPr>
+        <w:ind w:left="4320" w:hanging="360"/>
+      </w:pPr>
+      <w:rPr>
+        <w:rFonts w:ascii="Wingdings" w:hAnsi="Wingdings" w:hint="default"/>
+      </w:rPr>
+    </w:lvl>
+    <w:lvl w:ilvl="6" w:tplc="04070001" w:tentative="1">
+      <w:start w:val="1"/>
+      <w:numFmt w:val="bullet"/>
+      <w:lvlText w:val=""/>
+      <w:lvlJc w:val="left"/>
+      <w:pPr>
+        <w:ind w:left="5040" w:hanging="360"/>
+      </w:pPr>
+      <w:rPr>
+        <w:rFonts w:ascii="Symbol" w:hAnsi="Symbol" w:hint="default"/>
+      </w:rPr>
+    </w:lvl>
+    <w:lvl w:ilvl="7" w:tplc="04070003" w:tentative="1">
+      <w:start w:val="1"/>
+      <w:numFmt w:val="bullet"/>
+      <w:lvlText w:val="o"/>
+      <w:lvlJc w:val="left"/>
+      <w:pPr>
+        <w:ind w:left="5760" w:hanging="360"/>
+      </w:pPr>
+      <w:rPr>
+        <w:rFonts w:ascii="Courier New" w:hAnsi="Courier New" w:cs="Courier New" w:hint="default"/>
+      </w:rPr>
+    </w:lvl>
+    <w:lvl w:ilvl="8" w:tplc="04070005" w:tentative="1">
+      <w:start w:val="1"/>
+      <w:numFmt w:val="bullet"/>
+      <w:lvlText w:val=""/>
+      <w:lvlJc w:val="left"/>
+      <w:pPr>
+        <w:ind w:left="6480" w:hanging="360"/>
+      </w:pPr>
+      <w:rPr>
+        <w:rFonts w:ascii="Wingdings" w:hAnsi="Wingdings" w:hint="default"/>
+      </w:rPr>
+    </w:lvl>
+  </w:abstractNum>
   <w:num w:numId="1" w16cid:durableId="1987932966">
+    <w:abstractNumId w:val="5"/>
+  </w:num>
+  <w:num w:numId="2" w16cid:durableId="402531119">
+    <w:abstractNumId w:val="6"/>
+  </w:num>
+  <w:num w:numId="3" w16cid:durableId="1948076985">
+    <w:abstractNumId w:val="1"/>
+  </w:num>
+  <w:num w:numId="4" w16cid:durableId="1553880518">
+    <w:abstractNumId w:val="3"/>
+  </w:num>
+  <w:num w:numId="5" w16cid:durableId="1860730820">
+    <w:abstractNumId w:val="4"/>
+  </w:num>
+  <w:num w:numId="6" w16cid:durableId="1521115962">
+    <w:abstractNumId w:val="9"/>
+  </w:num>
+  <w:num w:numId="7" w16cid:durableId="204874683">
+    <w:abstractNumId w:val="0"/>
+  </w:num>
+  <w:num w:numId="8" w16cid:durableId="590895330">
     <w:abstractNumId w:val="2"/>
   </w:num>
-  <w:num w:numId="2" w16cid:durableId="402531119">
-    <w:abstractNumId w:val="3"/>
+  <w:num w:numId="9" w16cid:durableId="663432320">
+    <w:abstractNumId w:val="7"/>
   </w:num>
-  <w:num w:numId="3" w16cid:durableId="1948076985">
-    <w:abstractNumId w:val="0"/>
-  </w:num>
-  <w:num w:numId="4" w16cid:durableId="1553880518">
-    <w:abstractNumId w:val="1"/>
+  <w:num w:numId="10" w16cid:durableId="31730186">
+    <w:abstractNumId w:val="8"/>
   </w:num>
 </w:numbering>
 </file>

</xml_diff>

<commit_message>
Datenbanken Teil 3 fertig
</commit_message>
<xml_diff>
--- a/Zusammenfassung_Datenbanken.docx
+++ b/Zusammenfassung_Datenbanken.docx
@@ -54,7 +54,10 @@
     <w:sdt>
       <w:sdtPr>
         <w:rPr>
-          <w:rFonts w:ascii="Neue Haas Grotesk Text Pro" w:hAnsi="Neue Haas Grotesk Text Pro"/>
+          <w:rFonts w:ascii="Neue Haas Grotesk Text Pro" w:eastAsiaTheme="minorEastAsia" w:hAnsi="Neue Haas Grotesk Text Pro" w:cstheme="minorBidi"/>
+          <w:color w:val="auto"/>
+          <w:sz w:val="20"/>
+          <w:szCs w:val="20"/>
         </w:rPr>
         <w:id w:val="345452890"/>
         <w:docPartObj>
@@ -64,12 +67,8 @@
       </w:sdtPr>
       <w:sdtEndPr>
         <w:rPr>
-          <w:rFonts w:eastAsiaTheme="minorEastAsia" w:cstheme="minorBidi"/>
           <w:b/>
           <w:bCs/>
-          <w:color w:val="auto"/>
-          <w:sz w:val="20"/>
-          <w:szCs w:val="20"/>
         </w:rPr>
       </w:sdtEndPr>
       <w:sdtContent>
@@ -94,9 +93,13 @@
             <w:tabs>
               <w:tab w:val="right" w:leader="dot" w:pos="9062"/>
             </w:tabs>
-            <w:spacing w:line="360" w:lineRule="auto"/>
             <w:rPr>
               <w:noProof/>
+              <w:kern w:val="2"/>
+              <w:sz w:val="24"/>
+              <w:szCs w:val="24"/>
+              <w:lang w:eastAsia="de-DE"/>
+              <w14:ligatures w14:val="standardContextual"/>
             </w:rPr>
           </w:pPr>
           <w:r>
@@ -117,7 +120,7 @@
             </w:rPr>
             <w:fldChar w:fldCharType="separate"/>
           </w:r>
-          <w:hyperlink w:anchor="_Toc214974861" w:history="1">
+          <w:hyperlink w:anchor="_Toc215044819" w:history="1">
             <w:r>
               <w:rPr>
                 <w:rStyle w:val="Hyperlink"/>
@@ -147,7 +150,7 @@
                 <w:noProof/>
                 <w:webHidden/>
               </w:rPr>
-              <w:instrText xml:space="preserve"> PAGEREF _Toc214974861 \h </w:instrText>
+              <w:instrText xml:space="preserve"> PAGEREF _Toc215044819 \h </w:instrText>
             </w:r>
             <w:r>
               <w:rPr>
@@ -184,12 +187,16 @@
             <w:tabs>
               <w:tab w:val="right" w:leader="dot" w:pos="9062"/>
             </w:tabs>
-            <w:spacing w:line="360" w:lineRule="auto"/>
             <w:rPr>
               <w:noProof/>
+              <w:kern w:val="2"/>
+              <w:sz w:val="24"/>
+              <w:szCs w:val="24"/>
+              <w:lang w:eastAsia="de-DE"/>
+              <w14:ligatures w14:val="standardContextual"/>
             </w:rPr>
           </w:pPr>
-          <w:hyperlink w:anchor="_Toc214974862" w:history="1">
+          <w:hyperlink w:anchor="_Toc215044820" w:history="1">
             <w:r>
               <w:rPr>
                 <w:rStyle w:val="Hyperlink"/>
@@ -219,7 +226,7 @@
                 <w:noProof/>
                 <w:webHidden/>
               </w:rPr>
-              <w:instrText xml:space="preserve"> PAGEREF _Toc214974862 \h </w:instrText>
+              <w:instrText xml:space="preserve"> PAGEREF _Toc215044820 \h </w:instrText>
             </w:r>
             <w:r>
               <w:rPr>
@@ -239,7 +246,83 @@
                 <w:noProof/>
                 <w:webHidden/>
               </w:rPr>
-              <w:t>5</w:t>
+              <w:t>6</w:t>
+            </w:r>
+            <w:r>
+              <w:rPr>
+                <w:noProof/>
+                <w:webHidden/>
+              </w:rPr>
+              <w:fldChar w:fldCharType="end"/>
+            </w:r>
+          </w:hyperlink>
+        </w:p>
+        <w:p>
+          <w:pPr>
+            <w:pStyle w:val="Verzeichnis1"/>
+            <w:tabs>
+              <w:tab w:val="right" w:leader="dot" w:pos="9062"/>
+            </w:tabs>
+            <w:rPr>
+              <w:noProof/>
+              <w:kern w:val="2"/>
+              <w:sz w:val="24"/>
+              <w:szCs w:val="24"/>
+              <w:lang w:eastAsia="de-DE"/>
+              <w14:ligatures w14:val="standardContextual"/>
+            </w:rPr>
+          </w:pPr>
+          <w:hyperlink w:anchor="_Toc215044821" w:history="1">
+            <w:r>
+              <w:rPr>
+                <w:rStyle w:val="Hyperlink"/>
+                <w:rFonts w:ascii="Neue Haas Grotesk Text Pro" w:hAnsi="Neue Haas Grotesk Text Pro"/>
+                <w:b/>
+                <w:bCs/>
+                <w:noProof/>
+              </w:rPr>
+              <w:t>3. Datenbanken – Einstieg</w:t>
+            </w:r>
+            <w:r>
+              <w:rPr>
+                <w:noProof/>
+                <w:webHidden/>
+              </w:rPr>
+              <w:tab/>
+            </w:r>
+            <w:r>
+              <w:rPr>
+                <w:noProof/>
+                <w:webHidden/>
+              </w:rPr>
+              <w:fldChar w:fldCharType="begin"/>
+            </w:r>
+            <w:r>
+              <w:rPr>
+                <w:noProof/>
+                <w:webHidden/>
+              </w:rPr>
+              <w:instrText xml:space="preserve"> PAGEREF _Toc215044821 \h </w:instrText>
+            </w:r>
+            <w:r>
+              <w:rPr>
+                <w:noProof/>
+                <w:webHidden/>
+              </w:rPr>
+            </w:r>
+            <w:r>
+              <w:rPr>
+                <w:noProof/>
+                <w:webHidden/>
+              </w:rPr>
+              <w:fldChar w:fldCharType="separate"/>
+            </w:r>
+            <w:r>
+              <w:rPr>
+                <w:noProof/>
+                <w:webHidden/>
+              </w:rPr>
+              <w:t>11</w:t>
             </w:r>
             <w:r>
               <w:rPr>
@@ -305,7 +388,7 @@
           <w:u w:val="single"/>
         </w:rPr>
       </w:pPr>
-      <w:bookmarkStart w:id="0" w:name="_Toc214974861"/>
+      <w:bookmarkStart w:id="0" w:name="_Toc215044819"/>
       <w:r>
         <w:rPr>
           <w:rFonts w:ascii="Neue Haas Grotesk Text Pro" w:hAnsi="Neue Haas Grotesk Text Pro"/>
@@ -1414,7 +1497,7 @@
           <w:u w:val="single"/>
         </w:rPr>
       </w:pPr>
-      <w:bookmarkStart w:id="1" w:name="_Toc214974862"/>
+      <w:bookmarkStart w:id="1" w:name="_Toc215044820"/>
       <w:r>
         <w:rPr>
           <w:rFonts w:ascii="Neue Haas Grotesk Text Pro" w:hAnsi="Neue Haas Grotesk Text Pro"/>
@@ -2961,6 +3044,8 @@
         <w:spacing w:line="360" w:lineRule="auto"/>
         <w:rPr>
           <w:rFonts w:ascii="Neue Haas Grotesk Text Pro" w:hAnsi="Neue Haas Grotesk Text Pro"/>
+          <w:sz w:val="21"/>
+          <w:szCs w:val="21"/>
         </w:rPr>
       </w:pPr>
       <w:r>
@@ -2970,6 +3055,924 @@
           <w:szCs w:val="21"/>
         </w:rPr>
         <w:t>Große Datensätze werden ineffizient verarbeitet.</w:t>
+      </w:r>
+    </w:p>
+    <w:p>
+      <w:pPr>
+        <w:rPr>
+          <w:rFonts w:ascii="Neue Haas Grotesk Text Pro" w:hAnsi="Neue Haas Grotesk Text Pro"/>
+          <w:sz w:val="21"/>
+          <w:szCs w:val="21"/>
+        </w:rPr>
+      </w:pPr>
+      <w:r>
+        <w:rPr>
+          <w:rFonts w:ascii="Neue Haas Grotesk Text Pro" w:hAnsi="Neue Haas Grotesk Text Pro"/>
+          <w:sz w:val="21"/>
+          <w:szCs w:val="21"/>
+        </w:rPr>
+        <w:br w:type="page"/>
+      </w:r>
+    </w:p>
+    <w:p>
+      <w:pPr>
+        <w:pStyle w:val="berschrift1"/>
+        <w:spacing w:line="360" w:lineRule="auto"/>
+        <w:rPr>
+          <w:rFonts w:ascii="Neue Haas Grotesk Text Pro" w:hAnsi="Neue Haas Grotesk Text Pro"/>
+          <w:b/>
+          <w:bCs/>
+        </w:rPr>
+      </w:pPr>
+      <w:bookmarkStart w:id="2" w:name="_Toc215044821"/>
+      <w:r>
+        <w:rPr>
+          <w:rFonts w:ascii="Neue Haas Grotesk Text Pro" w:hAnsi="Neue Haas Grotesk Text Pro"/>
+          <w:b/>
+          <w:bCs/>
+          <w:u w:val="single"/>
+        </w:rPr>
+        <w:lastRenderedPageBreak/>
+        <w:t>3. Datenbanken – Einstieg</w:t>
+      </w:r>
+      <w:bookmarkEnd w:id="2"/>
+    </w:p>
+    <w:p>
+      <w:pPr>
+        <w:spacing w:line="360" w:lineRule="auto"/>
+        <w:rPr>
+          <w:rFonts w:ascii="Neue Haas Grotesk Text Pro" w:hAnsi="Neue Haas Grotesk Text Pro"/>
+          <w:sz w:val="21"/>
+          <w:szCs w:val="21"/>
+        </w:rPr>
+      </w:pPr>
+      <w:r>
+        <w:rPr>
+          <w:rFonts w:ascii="Neue Haas Grotesk Text Pro" w:hAnsi="Neue Haas Grotesk Text Pro"/>
+          <w:b/>
+          <w:bCs/>
+          <w:sz w:val="21"/>
+          <w:szCs w:val="21"/>
+          <w:u w:val="single"/>
+        </w:rPr>
+        <w:t>Datenbanken:</w:t>
+      </w:r>
+      <w:r>
+        <w:rPr>
+          <w:rFonts w:ascii="Neue Haas Grotesk Text Pro" w:hAnsi="Neue Haas Grotesk Text Pro"/>
+          <w:sz w:val="21"/>
+          <w:szCs w:val="21"/>
+        </w:rPr>
+        <w:t xml:space="preserve"> Datenbank haben wie Dateien das Ziel der effizienten Verwaltung, persistenten Speicherung und Nutzung großer Datenmengen. Im Gegensatz zu Dateien erlauben Datenbanksysteme jedoch auch große Datenmengen, komplexe Datenmodelle und koordinierten, gleichzeitigen Zugriff.</w:t>
+      </w:r>
+    </w:p>
+    <w:p>
+      <w:pPr>
+        <w:spacing w:line="360" w:lineRule="auto"/>
+        <w:rPr>
+          <w:rFonts w:ascii="Neue Haas Grotesk Text Pro" w:hAnsi="Neue Haas Grotesk Text Pro"/>
+          <w:sz w:val="21"/>
+          <w:szCs w:val="21"/>
+        </w:rPr>
+      </w:pPr>
+    </w:p>
+    <w:p>
+      <w:pPr>
+        <w:spacing w:line="360" w:lineRule="auto"/>
+        <w:rPr>
+          <w:rFonts w:ascii="Neue Haas Grotesk Text Pro" w:hAnsi="Neue Haas Grotesk Text Pro"/>
+          <w:sz w:val="21"/>
+          <w:szCs w:val="21"/>
+        </w:rPr>
+      </w:pPr>
+      <w:r>
+        <w:rPr>
+          <w:rFonts w:ascii="Neue Haas Grotesk Text Pro" w:hAnsi="Neue Haas Grotesk Text Pro"/>
+          <w:b/>
+          <w:bCs/>
+          <w:sz w:val="21"/>
+          <w:szCs w:val="21"/>
+          <w:u w:val="single"/>
+        </w:rPr>
+        <w:t>Datenbankbasierte Anwendungen:</w:t>
+      </w:r>
+      <w:r>
+        <w:rPr>
+          <w:rFonts w:ascii="Neue Haas Grotesk Text Pro" w:hAnsi="Neue Haas Grotesk Text Pro"/>
+          <w:sz w:val="21"/>
+          <w:szCs w:val="21"/>
+        </w:rPr>
+        <w:t xml:space="preserve"> Traditionelle Anwendungen übernehmen selbst die Datenhaltung, das heißt in ihnen wird der Zugriff auf Dateien selbst implementiert. In datenbankbasierten Anwendungen übernimmt den Zugriff auf Dateien das Datenbanksystem.</w:t>
+      </w:r>
+    </w:p>
+    <w:p>
+      <w:pPr>
+        <w:spacing w:line="360" w:lineRule="auto"/>
+        <w:rPr>
+          <w:rFonts w:ascii="Neue Haas Grotesk Text Pro" w:hAnsi="Neue Haas Grotesk Text Pro"/>
+          <w:sz w:val="21"/>
+          <w:szCs w:val="21"/>
+        </w:rPr>
+      </w:pPr>
+    </w:p>
+    <w:p>
+      <w:pPr>
+        <w:spacing w:line="360" w:lineRule="auto"/>
+        <w:rPr>
+          <w:rFonts w:ascii="Neue Haas Grotesk Text Pro" w:hAnsi="Neue Haas Grotesk Text Pro"/>
+          <w:sz w:val="21"/>
+          <w:szCs w:val="21"/>
+        </w:rPr>
+      </w:pPr>
+      <w:r>
+        <w:rPr>
+          <w:rFonts w:ascii="Neue Haas Grotesk Text Pro" w:hAnsi="Neue Haas Grotesk Text Pro"/>
+          <w:b/>
+          <w:bCs/>
+          <w:sz w:val="21"/>
+          <w:szCs w:val="21"/>
+          <w:u w:val="single"/>
+        </w:rPr>
+        <w:t>Datenbanksysteme:</w:t>
+      </w:r>
+      <w:r>
+        <w:rPr>
+          <w:rFonts w:ascii="Neue Haas Grotesk Text Pro" w:hAnsi="Neue Haas Grotesk Text Pro"/>
+          <w:sz w:val="21"/>
+          <w:szCs w:val="21"/>
+        </w:rPr>
+        <w:t xml:space="preserve"> Die Wörter Datenbank, Datenbanksystem und Datenbankmanagementsystem werden meist synonym zueinander verwendet, was allerdings falsch ist. Das Datenbanksystem umfasst eine oder mehrere Datenbanken sowie das Datenbankmanagementsystem, welches die Datenbanken verwaltet und den Zugriff darauf steuert.</w:t>
+      </w:r>
+    </w:p>
+    <w:p>
+      <w:pPr>
+        <w:spacing w:line="360" w:lineRule="auto"/>
+        <w:jc w:val="center"/>
+        <w:rPr>
+          <w:rFonts w:ascii="Neue Haas Grotesk Text Pro" w:hAnsi="Neue Haas Grotesk Text Pro"/>
+          <w:sz w:val="21"/>
+          <w:szCs w:val="21"/>
+        </w:rPr>
+      </w:pPr>
+      <w:r>
+        <w:rPr>
+          <w:rFonts w:ascii="Neue Haas Grotesk Text Pro" w:hAnsi="Neue Haas Grotesk Text Pro"/>
+          <w:sz w:val="21"/>
+          <w:szCs w:val="21"/>
+        </w:rPr>
+        <w:drawing>
+          <wp:inline distT="0" distB="0" distL="0" distR="0" wp14:anchorId="2F17EA61" wp14:editId="4EF8FAC4">
+            <wp:extent cx="1562100" cy="1171575"/>
+            <wp:effectExtent l="0" t="0" r="0" b="9525"/>
+            <wp:docPr id="1951761959" name="Grafik 1" descr="Ein Bild, das Text, Screenshot, Schrift, Electric Blue (Farbe) enthält.&#10;&#10;KI-generierte Inhalte können fehlerhaft sein."/>
+            <wp:cNvGraphicFramePr>
+              <a:graphicFrameLocks xmlns:a="http://schemas.openxmlformats.org/drawingml/2006/main" noChangeAspect="1"/>
+            </wp:cNvGraphicFramePr>
+            <a:graphic xmlns:a="http://schemas.openxmlformats.org/drawingml/2006/main">
+              <a:graphicData uri="http://schemas.openxmlformats.org/drawingml/2006/picture">
+                <pic:pic xmlns:pic="http://schemas.openxmlformats.org/drawingml/2006/picture">
+                  <pic:nvPicPr>
+                    <pic:cNvPr id="1951761959" name="Grafik 1" descr="Ein Bild, das Text, Screenshot, Schrift, Electric Blue (Farbe) enthält.&#10;&#10;KI-generierte Inhalte können fehlerhaft sein."/>
+                    <pic:cNvPicPr/>
+                  </pic:nvPicPr>
+                  <pic:blipFill>
+                    <a:blip r:embed="rId17"/>
+                    <a:stretch>
+                      <a:fillRect/>
+                    </a:stretch>
+                  </pic:blipFill>
+                  <pic:spPr>
+                    <a:xfrm>
+                      <a:off x="0" y="0"/>
+                      <a:ext cx="1568470" cy="1176353"/>
+                    </a:xfrm>
+                    <a:prstGeom prst="rect">
+                      <a:avLst/>
+                    </a:prstGeom>
+                  </pic:spPr>
+                </pic:pic>
+              </a:graphicData>
+            </a:graphic>
+          </wp:inline>
+        </w:drawing>
+      </w:r>
+    </w:p>
+    <w:p>
+      <w:pPr>
+        <w:spacing w:line="360" w:lineRule="auto"/>
+        <w:jc w:val="center"/>
+        <w:rPr>
+          <w:rFonts w:ascii="Neue Haas Grotesk Text Pro" w:hAnsi="Neue Haas Grotesk Text Pro"/>
+          <w:sz w:val="21"/>
+          <w:szCs w:val="21"/>
+        </w:rPr>
+      </w:pPr>
+    </w:p>
+    <w:p>
+      <w:pPr>
+        <w:spacing w:line="360" w:lineRule="auto"/>
+        <w:rPr>
+          <w:rFonts w:ascii="Neue Haas Grotesk Text Pro" w:hAnsi="Neue Haas Grotesk Text Pro"/>
+          <w:sz w:val="21"/>
+          <w:szCs w:val="21"/>
+        </w:rPr>
+      </w:pPr>
+      <w:r>
+        <w:rPr>
+          <w:rFonts w:ascii="Neue Haas Grotesk Text Pro" w:hAnsi="Neue Haas Grotesk Text Pro"/>
+          <w:b/>
+          <w:bCs/>
+          <w:sz w:val="21"/>
+          <w:szCs w:val="21"/>
+          <w:u w:val="single"/>
+        </w:rPr>
+        <w:t>Relationale Datenbanken</w:t>
+      </w:r>
+      <w:r>
+        <w:rPr>
+          <w:rFonts w:ascii="Neue Haas Grotesk Text Pro" w:hAnsi="Neue Haas Grotesk Text Pro"/>
+          <w:b/>
+          <w:bCs/>
+          <w:sz w:val="21"/>
+          <w:szCs w:val="21"/>
+          <w:u w:val="single"/>
+        </w:rPr>
+        <w:t>:</w:t>
+      </w:r>
+      <w:r>
+        <w:rPr>
+          <w:rFonts w:ascii="Neue Haas Grotesk Text Pro" w:hAnsi="Neue Haas Grotesk Text Pro"/>
+          <w:sz w:val="21"/>
+          <w:szCs w:val="21"/>
+        </w:rPr>
+        <w:t xml:space="preserve"> Relationale Datenbanken basieren auf Beziehungen, welche durch Datenbanktabellen repräsentiert werden. Jede Tabelle besitzt einen innerhalb der Datenbank eindeutigen Namen. Jede Tabelle besitzt ein sogenannten Primary Key, welcher in der Tabelle für jeden Datensatz einzigartig ist</w:t>
+      </w:r>
+      <w:r>
+        <w:rPr>
+          <w:rFonts w:ascii="Neue Haas Grotesk Text Pro" w:hAnsi="Neue Haas Grotesk Text Pro"/>
+          <w:sz w:val="21"/>
+          <w:szCs w:val="21"/>
+        </w:rPr>
+        <w:t xml:space="preserve"> und mit welchem sich dieser Datensatz identifizieren lässt.</w:t>
+      </w:r>
+    </w:p>
+    <w:p>
+      <w:pPr>
+        <w:spacing w:line="360" w:lineRule="auto"/>
+        <w:rPr>
+          <w:rFonts w:ascii="Neue Haas Grotesk Text Pro" w:hAnsi="Neue Haas Grotesk Text Pro"/>
+          <w:sz w:val="21"/>
+          <w:szCs w:val="21"/>
+        </w:rPr>
+      </w:pPr>
+    </w:p>
+    <w:p>
+      <w:pPr>
+        <w:spacing w:line="360" w:lineRule="auto"/>
+        <w:rPr>
+          <w:rFonts w:ascii="Neue Haas Grotesk Text Pro" w:hAnsi="Neue Haas Grotesk Text Pro"/>
+          <w:sz w:val="21"/>
+          <w:szCs w:val="21"/>
+        </w:rPr>
+      </w:pPr>
+      <w:r>
+        <w:rPr>
+          <w:rFonts w:ascii="Neue Haas Grotesk Text Pro" w:hAnsi="Neue Haas Grotesk Text Pro"/>
+          <w:b/>
+          <w:bCs/>
+          <w:sz w:val="21"/>
+          <w:szCs w:val="21"/>
+          <w:u w:val="single"/>
+        </w:rPr>
+        <w:t>Beziehungen:</w:t>
+      </w:r>
+      <w:r>
+        <w:rPr>
+          <w:rFonts w:ascii="Neue Haas Grotesk Text Pro" w:hAnsi="Neue Haas Grotesk Text Pro"/>
+          <w:sz w:val="21"/>
+          <w:szCs w:val="21"/>
+        </w:rPr>
+        <w:t xml:space="preserve"> Beziehungen lassen sich in Datenbanken über den Primärschlüssel ausdrücken. Besteht eine Beziehung einer Datenbank zur anderen, so kann in dieser der Primärschlüssel der einen Datenbank als Fremdschlüssel verwendet werden. Dieser Fremdschlüssel ist nicht mehr eindeutig.</w:t>
+      </w:r>
+    </w:p>
+    <w:p>
+      <w:pPr>
+        <w:rPr>
+          <w:rFonts w:ascii="Neue Haas Grotesk Text Pro" w:hAnsi="Neue Haas Grotesk Text Pro"/>
+          <w:sz w:val="21"/>
+          <w:szCs w:val="21"/>
+        </w:rPr>
+      </w:pPr>
+      <w:r>
+        <w:rPr>
+          <w:rFonts w:ascii="Neue Haas Grotesk Text Pro" w:hAnsi="Neue Haas Grotesk Text Pro"/>
+          <w:sz w:val="21"/>
+          <w:szCs w:val="21"/>
+        </w:rPr>
+        <w:br w:type="page"/>
+      </w:r>
+    </w:p>
+    <w:p>
+      <w:pPr>
+        <w:spacing w:line="360" w:lineRule="auto"/>
+        <w:rPr>
+          <w:rFonts w:ascii="Neue Haas Grotesk Text Pro" w:hAnsi="Neue Haas Grotesk Text Pro"/>
+          <w:sz w:val="21"/>
+          <w:szCs w:val="21"/>
+        </w:rPr>
+      </w:pPr>
+      <w:r>
+        <w:rPr>
+          <w:rFonts w:ascii="Neue Haas Grotesk Text Pro" w:hAnsi="Neue Haas Grotesk Text Pro"/>
+          <w:b/>
+          <w:bCs/>
+          <w:sz w:val="21"/>
+          <w:szCs w:val="21"/>
+          <w:u w:val="single"/>
+        </w:rPr>
+        <w:lastRenderedPageBreak/>
+        <w:t>Structured Query Language (SQL):</w:t>
+      </w:r>
+      <w:r>
+        <w:rPr>
+          <w:rFonts w:ascii="Neue Haas Grotesk Text Pro" w:hAnsi="Neue Haas Grotesk Text Pro"/>
+          <w:sz w:val="21"/>
+          <w:szCs w:val="21"/>
+        </w:rPr>
+        <w:t xml:space="preserve"> SQL ist eine Abfragesprache für relationale Datenbanken. Sie enthält Befehle für vier Bereiche:</w:t>
+      </w:r>
+    </w:p>
+    <w:p>
+      <w:pPr>
+        <w:pStyle w:val="Listenabsatz"/>
+        <w:numPr>
+          <w:ilvl w:val="0"/>
+          <w:numId w:val="11"/>
+        </w:numPr>
+        <w:spacing w:line="360" w:lineRule="auto"/>
+        <w:rPr>
+          <w:rFonts w:ascii="Neue Haas Grotesk Text Pro" w:hAnsi="Neue Haas Grotesk Text Pro"/>
+          <w:sz w:val="21"/>
+          <w:szCs w:val="21"/>
+        </w:rPr>
+      </w:pPr>
+      <w:r>
+        <w:rPr>
+          <w:rFonts w:ascii="Neue Haas Grotesk Text Pro" w:hAnsi="Neue Haas Grotesk Text Pro"/>
+          <w:sz w:val="21"/>
+          <w:szCs w:val="21"/>
+        </w:rPr>
+        <w:t>DLR, um Inhalte einer Datenbank abzufragen</w:t>
+      </w:r>
+    </w:p>
+    <w:p>
+      <w:pPr>
+        <w:pStyle w:val="Listenabsatz"/>
+        <w:numPr>
+          <w:ilvl w:val="0"/>
+          <w:numId w:val="11"/>
+        </w:numPr>
+        <w:spacing w:line="360" w:lineRule="auto"/>
+        <w:rPr>
+          <w:rFonts w:ascii="Neue Haas Grotesk Text Pro" w:hAnsi="Neue Haas Grotesk Text Pro"/>
+          <w:sz w:val="21"/>
+          <w:szCs w:val="21"/>
+        </w:rPr>
+      </w:pPr>
+      <w:r>
+        <w:rPr>
+          <w:rFonts w:ascii="Neue Haas Grotesk Text Pro" w:hAnsi="Neue Haas Grotesk Text Pro"/>
+          <w:sz w:val="21"/>
+          <w:szCs w:val="21"/>
+        </w:rPr>
+        <w:t>DML, um Inhalte einer Datenbank anzulegen, zu verändern oder zu löschen</w:t>
+      </w:r>
+    </w:p>
+    <w:p>
+      <w:pPr>
+        <w:pStyle w:val="Listenabsatz"/>
+        <w:numPr>
+          <w:ilvl w:val="0"/>
+          <w:numId w:val="11"/>
+        </w:numPr>
+        <w:spacing w:line="360" w:lineRule="auto"/>
+        <w:rPr>
+          <w:rFonts w:ascii="Neue Haas Grotesk Text Pro" w:hAnsi="Neue Haas Grotesk Text Pro"/>
+          <w:sz w:val="21"/>
+          <w:szCs w:val="21"/>
+        </w:rPr>
+      </w:pPr>
+      <w:r>
+        <w:rPr>
+          <w:rFonts w:ascii="Neue Haas Grotesk Text Pro" w:hAnsi="Neue Haas Grotesk Text Pro"/>
+          <w:sz w:val="21"/>
+          <w:szCs w:val="21"/>
+        </w:rPr>
+        <w:t>DDL, um den Aufbau einer Datenbank zu beschreiben</w:t>
+      </w:r>
+    </w:p>
+    <w:p>
+      <w:pPr>
+        <w:pStyle w:val="Listenabsatz"/>
+        <w:numPr>
+          <w:ilvl w:val="0"/>
+          <w:numId w:val="11"/>
+        </w:numPr>
+        <w:spacing w:line="360" w:lineRule="auto"/>
+        <w:rPr>
+          <w:rFonts w:ascii="Neue Haas Grotesk Text Pro" w:hAnsi="Neue Haas Grotesk Text Pro"/>
+          <w:sz w:val="21"/>
+          <w:szCs w:val="21"/>
+        </w:rPr>
+      </w:pPr>
+      <w:r>
+        <w:rPr>
+          <w:rFonts w:ascii="Neue Haas Grotesk Text Pro" w:hAnsi="Neue Haas Grotesk Text Pro"/>
+          <w:sz w:val="21"/>
+          <w:szCs w:val="21"/>
+        </w:rPr>
+        <w:t>DCL, um den Betrieb einer Datenbank zu steuern</w:t>
+      </w:r>
+    </w:p>
+    <w:p>
+      <w:pPr>
+        <w:spacing w:line="360" w:lineRule="auto"/>
+        <w:rPr>
+          <w:rFonts w:ascii="Neue Haas Grotesk Text Pro" w:hAnsi="Neue Haas Grotesk Text Pro"/>
+          <w:sz w:val="21"/>
+          <w:szCs w:val="21"/>
+        </w:rPr>
+      </w:pPr>
+    </w:p>
+    <w:p>
+      <w:pPr>
+        <w:spacing w:line="360" w:lineRule="auto"/>
+        <w:rPr>
+          <w:rFonts w:ascii="Neue Haas Grotesk Text Pro" w:hAnsi="Neue Haas Grotesk Text Pro"/>
+          <w:sz w:val="21"/>
+          <w:szCs w:val="21"/>
+        </w:rPr>
+      </w:pPr>
+      <w:r>
+        <w:rPr>
+          <w:rFonts w:ascii="Neue Haas Grotesk Text Pro" w:hAnsi="Neue Haas Grotesk Text Pro"/>
+          <w:b/>
+          <w:bCs/>
+          <w:sz w:val="21"/>
+          <w:szCs w:val="21"/>
+          <w:u w:val="single"/>
+        </w:rPr>
+        <w:t>Regeln für SQL:</w:t>
+      </w:r>
+      <w:r>
+        <w:rPr>
+          <w:rFonts w:ascii="Neue Haas Grotesk Text Pro" w:hAnsi="Neue Haas Grotesk Text Pro"/>
+          <w:sz w:val="21"/>
+          <w:szCs w:val="21"/>
+        </w:rPr>
+        <w:t xml:space="preserve"> Für den Umgang mit SQL gibt es besondere Regeln, welche beachtet werden müssen:</w:t>
+      </w:r>
+    </w:p>
+    <w:p>
+      <w:pPr>
+        <w:pStyle w:val="Listenabsatz"/>
+        <w:numPr>
+          <w:ilvl w:val="0"/>
+          <w:numId w:val="12"/>
+        </w:numPr>
+        <w:spacing w:line="360" w:lineRule="auto"/>
+        <w:rPr>
+          <w:rFonts w:ascii="Neue Haas Grotesk Text Pro" w:hAnsi="Neue Haas Grotesk Text Pro"/>
+          <w:sz w:val="21"/>
+          <w:szCs w:val="21"/>
+        </w:rPr>
+      </w:pPr>
+      <w:r>
+        <w:rPr>
+          <w:rFonts w:ascii="Neue Haas Grotesk Text Pro" w:hAnsi="Neue Haas Grotesk Text Pro"/>
+          <w:sz w:val="21"/>
+          <w:szCs w:val="21"/>
+        </w:rPr>
+        <w:t>Sie enden mit einem Semikolon</w:t>
+      </w:r>
+    </w:p>
+    <w:p>
+      <w:pPr>
+        <w:pStyle w:val="Listenabsatz"/>
+        <w:numPr>
+          <w:ilvl w:val="0"/>
+          <w:numId w:val="12"/>
+        </w:numPr>
+        <w:spacing w:line="360" w:lineRule="auto"/>
+        <w:rPr>
+          <w:rFonts w:ascii="Neue Haas Grotesk Text Pro" w:hAnsi="Neue Haas Grotesk Text Pro"/>
+          <w:sz w:val="21"/>
+          <w:szCs w:val="21"/>
+        </w:rPr>
+      </w:pPr>
+      <w:r>
+        <w:rPr>
+          <w:rFonts w:ascii="Neue Haas Grotesk Text Pro" w:hAnsi="Neue Haas Grotesk Text Pro"/>
+          <w:sz w:val="21"/>
+          <w:szCs w:val="21"/>
+        </w:rPr>
+        <w:t>Zeichenketten stehen in einfachen Anführungszeichen</w:t>
+      </w:r>
+    </w:p>
+    <w:p>
+      <w:pPr>
+        <w:pStyle w:val="Listenabsatz"/>
+        <w:numPr>
+          <w:ilvl w:val="0"/>
+          <w:numId w:val="12"/>
+        </w:numPr>
+        <w:spacing w:line="360" w:lineRule="auto"/>
+        <w:rPr>
+          <w:rFonts w:ascii="Neue Haas Grotesk Text Pro" w:hAnsi="Neue Haas Grotesk Text Pro"/>
+          <w:sz w:val="21"/>
+          <w:szCs w:val="21"/>
+        </w:rPr>
+      </w:pPr>
+      <w:r>
+        <w:rPr>
+          <w:rFonts w:ascii="Neue Haas Grotesk Text Pro" w:hAnsi="Neue Haas Grotesk Text Pro"/>
+          <w:sz w:val="21"/>
+          <w:szCs w:val="21"/>
+        </w:rPr>
+        <w:t>Es gibt reservierte Wörter mit Bedeutung (SELECT, FROM, usw.)</w:t>
+      </w:r>
+    </w:p>
+    <w:p>
+      <w:pPr>
+        <w:pStyle w:val="Listenabsatz"/>
+        <w:numPr>
+          <w:ilvl w:val="0"/>
+          <w:numId w:val="12"/>
+        </w:numPr>
+        <w:spacing w:line="360" w:lineRule="auto"/>
+        <w:rPr>
+          <w:rFonts w:ascii="Neue Haas Grotesk Text Pro" w:hAnsi="Neue Haas Grotesk Text Pro"/>
+          <w:sz w:val="21"/>
+          <w:szCs w:val="21"/>
+        </w:rPr>
+      </w:pPr>
+      <w:r>
+        <w:rPr>
+          <w:rFonts w:ascii="Neue Haas Grotesk Text Pro" w:hAnsi="Neue Haas Grotesk Text Pro"/>
+          <w:sz w:val="21"/>
+          <w:szCs w:val="21"/>
+        </w:rPr>
+        <w:t>Die Reihenfolge der reservierten Wörter und Zeichen ist vorgeschrieben</w:t>
+      </w:r>
+    </w:p>
+    <w:p>
+      <w:pPr>
+        <w:pStyle w:val="Listenabsatz"/>
+        <w:numPr>
+          <w:ilvl w:val="0"/>
+          <w:numId w:val="12"/>
+        </w:numPr>
+        <w:spacing w:line="360" w:lineRule="auto"/>
+        <w:rPr>
+          <w:rFonts w:ascii="Neue Haas Grotesk Text Pro" w:hAnsi="Neue Haas Grotesk Text Pro"/>
+          <w:sz w:val="21"/>
+          <w:szCs w:val="21"/>
+        </w:rPr>
+      </w:pPr>
+      <w:r>
+        <w:rPr>
+          <w:rFonts w:ascii="Neue Haas Grotesk Text Pro" w:hAnsi="Neue Haas Grotesk Text Pro"/>
+          <w:sz w:val="21"/>
+          <w:szCs w:val="21"/>
+        </w:rPr>
+        <w:t>Groß- oder Kleinschreibung ist bei  reservierten Wörtern egal, aber bei anderen nicht</w:t>
+      </w:r>
+    </w:p>
+    <w:p>
+      <w:pPr>
+        <w:pStyle w:val="Listenabsatz"/>
+        <w:numPr>
+          <w:ilvl w:val="0"/>
+          <w:numId w:val="12"/>
+        </w:numPr>
+        <w:spacing w:line="360" w:lineRule="auto"/>
+        <w:rPr>
+          <w:rFonts w:ascii="Neue Haas Grotesk Text Pro" w:hAnsi="Neue Haas Grotesk Text Pro"/>
+          <w:sz w:val="21"/>
+          <w:szCs w:val="21"/>
+        </w:rPr>
+      </w:pPr>
+      <w:r>
+        <w:rPr>
+          <w:rFonts w:ascii="Neue Haas Grotesk Text Pro" w:hAnsi="Neue Haas Grotesk Text Pro"/>
+          <w:sz w:val="21"/>
+          <w:szCs w:val="21"/>
+        </w:rPr>
+        <w:t>Kommentare werden mit -- bzw. mit /* */ gemacht</w:t>
+      </w:r>
+    </w:p>
+    <w:p>
+      <w:pPr>
+        <w:pStyle w:val="Listenabsatz"/>
+        <w:numPr>
+          <w:ilvl w:val="0"/>
+          <w:numId w:val="12"/>
+        </w:numPr>
+        <w:spacing w:line="360" w:lineRule="auto"/>
+        <w:rPr>
+          <w:rFonts w:ascii="Neue Haas Grotesk Text Pro" w:hAnsi="Neue Haas Grotesk Text Pro"/>
+          <w:sz w:val="21"/>
+          <w:szCs w:val="21"/>
+        </w:rPr>
+      </w:pPr>
+      <w:r>
+        <w:rPr>
+          <w:rFonts w:ascii="Neue Haas Grotesk Text Pro" w:hAnsi="Neue Haas Grotesk Text Pro"/>
+          <w:sz w:val="21"/>
+          <w:szCs w:val="21"/>
+        </w:rPr>
+        <w:t>NULL ist ein Sonderfall und gibt ein leeres Feld an</w:t>
+      </w:r>
+    </w:p>
+    <w:p>
+      <w:pPr>
+        <w:spacing w:line="360" w:lineRule="auto"/>
+        <w:rPr>
+          <w:rFonts w:ascii="Neue Haas Grotesk Text Pro" w:hAnsi="Neue Haas Grotesk Text Pro"/>
+          <w:sz w:val="21"/>
+          <w:szCs w:val="21"/>
+        </w:rPr>
+      </w:pPr>
+    </w:p>
+    <w:p>
+      <w:pPr>
+        <w:spacing w:line="360" w:lineRule="auto"/>
+        <w:rPr>
+          <w:rFonts w:ascii="Neue Haas Grotesk Text Pro" w:hAnsi="Neue Haas Grotesk Text Pro"/>
+          <w:sz w:val="21"/>
+          <w:szCs w:val="21"/>
+        </w:rPr>
+      </w:pPr>
+      <w:r>
+        <w:rPr>
+          <w:rFonts w:ascii="Neue Haas Grotesk Text Pro" w:hAnsi="Neue Haas Grotesk Text Pro"/>
+          <w:b/>
+          <w:bCs/>
+          <w:sz w:val="21"/>
+          <w:szCs w:val="21"/>
+          <w:u w:val="single"/>
+        </w:rPr>
+        <w:t>Select:</w:t>
+      </w:r>
+      <w:r>
+        <w:rPr>
+          <w:rFonts w:ascii="Neue Haas Grotesk Text Pro" w:hAnsi="Neue Haas Grotesk Text Pro"/>
+          <w:sz w:val="21"/>
+          <w:szCs w:val="21"/>
+        </w:rPr>
+        <w:t xml:space="preserve"> Der Select-Befehl dient dazu Daten aus Datenbanktabellen abzufragen. Mit SELECT [Name] lässt sich nach Spalten in Datenbanken suchen, wobei * für alle Spalten gilt. Nach Select kann ein FROM folgen, mit welchem man angeben kann welche Datenbank durchsucht werden soll. Daran kann man dann nach Bedarf WHERE, GROUP BY, HAVING oder ORDER BY anschließen.</w:t>
+      </w:r>
+    </w:p>
+    <w:p>
+      <w:pPr>
+        <w:spacing w:line="360" w:lineRule="auto"/>
+        <w:rPr>
+          <w:rFonts w:ascii="Neue Haas Grotesk Text Pro" w:hAnsi="Neue Haas Grotesk Text Pro"/>
+          <w:sz w:val="21"/>
+          <w:szCs w:val="21"/>
+        </w:rPr>
+      </w:pPr>
+    </w:p>
+    <w:p>
+      <w:pPr>
+        <w:spacing w:line="360" w:lineRule="auto"/>
+        <w:rPr>
+          <w:rFonts w:ascii="Neue Haas Grotesk Text Pro" w:hAnsi="Neue Haas Grotesk Text Pro"/>
+          <w:sz w:val="21"/>
+          <w:szCs w:val="21"/>
+        </w:rPr>
+      </w:pPr>
+      <w:r>
+        <w:rPr>
+          <w:rFonts w:ascii="Neue Haas Grotesk Text Pro" w:hAnsi="Neue Haas Grotesk Text Pro"/>
+          <w:b/>
+          <w:bCs/>
+          <w:sz w:val="21"/>
+          <w:szCs w:val="21"/>
+          <w:u w:val="single"/>
+        </w:rPr>
+        <w:t>Operatoren:</w:t>
+      </w:r>
+      <w:r>
+        <w:rPr>
+          <w:rFonts w:ascii="Neue Haas Grotesk Text Pro" w:hAnsi="Neue Haas Grotesk Text Pro"/>
+          <w:sz w:val="21"/>
+          <w:szCs w:val="21"/>
+        </w:rPr>
+        <w:t xml:space="preserve"> Mithilfe des WHERE Wortes kann man nach bestimmten Werten suchen. Hierfür kann man die Operatoren =, &lt;, &gt;, &lt;=, &gt;=, &lt;&gt;, BETWEEN … AND …, AND, OR, NOT, IN, LIKE verwenden, wobei auch Klammern möglich sind.</w:t>
+      </w:r>
+    </w:p>
+    <w:p>
+      <w:pPr>
+        <w:spacing w:line="360" w:lineRule="auto"/>
+        <w:rPr>
+          <w:rFonts w:ascii="Neue Haas Grotesk Text Pro" w:hAnsi="Neue Haas Grotesk Text Pro"/>
+          <w:sz w:val="21"/>
+          <w:szCs w:val="21"/>
+        </w:rPr>
+      </w:pPr>
+    </w:p>
+    <w:p>
+      <w:pPr>
+        <w:spacing w:line="360" w:lineRule="auto"/>
+        <w:rPr>
+          <w:rFonts w:ascii="Neue Haas Grotesk Text Pro" w:hAnsi="Neue Haas Grotesk Text Pro"/>
+          <w:sz w:val="21"/>
+          <w:szCs w:val="21"/>
+        </w:rPr>
+      </w:pPr>
+      <w:r>
+        <w:rPr>
+          <w:rFonts w:ascii="Neue Haas Grotesk Text Pro" w:hAnsi="Neue Haas Grotesk Text Pro"/>
+          <w:b/>
+          <w:bCs/>
+          <w:sz w:val="21"/>
+          <w:szCs w:val="21"/>
+          <w:u w:val="single"/>
+        </w:rPr>
+        <w:t>Skalarfunktionen:</w:t>
+      </w:r>
+      <w:r>
+        <w:rPr>
+          <w:rFonts w:ascii="Neue Haas Grotesk Text Pro" w:hAnsi="Neue Haas Grotesk Text Pro"/>
+          <w:sz w:val="21"/>
+          <w:szCs w:val="21"/>
+        </w:rPr>
+        <w:t xml:space="preserve"> Man kann mit SQL auch Skalarfunktionen auf Werte desselben Datensatzes anwenden. Dies Funktioniert mit SUBSTRING, ABS, ROUND, LENGTH, COALESCE.</w:t>
+      </w:r>
+    </w:p>
+    <w:p>
+      <w:pPr>
+        <w:rPr>
+          <w:rFonts w:ascii="Neue Haas Grotesk Text Pro" w:hAnsi="Neue Haas Grotesk Text Pro"/>
+          <w:sz w:val="21"/>
+          <w:szCs w:val="21"/>
+        </w:rPr>
+      </w:pPr>
+      <w:r>
+        <w:rPr>
+          <w:rFonts w:ascii="Neue Haas Grotesk Text Pro" w:hAnsi="Neue Haas Grotesk Text Pro"/>
+          <w:sz w:val="21"/>
+          <w:szCs w:val="21"/>
+        </w:rPr>
+        <w:br w:type="page"/>
+      </w:r>
+    </w:p>
+    <w:p>
+      <w:pPr>
+        <w:spacing w:line="360" w:lineRule="auto"/>
+        <w:rPr>
+          <w:rFonts w:ascii="Neue Haas Grotesk Text Pro" w:hAnsi="Neue Haas Grotesk Text Pro"/>
+          <w:sz w:val="21"/>
+          <w:szCs w:val="21"/>
+        </w:rPr>
+      </w:pPr>
+      <w:r>
+        <w:rPr>
+          <w:rFonts w:ascii="Neue Haas Grotesk Text Pro" w:hAnsi="Neue Haas Grotesk Text Pro"/>
+          <w:b/>
+          <w:bCs/>
+          <w:sz w:val="21"/>
+          <w:szCs w:val="21"/>
+          <w:u w:val="single"/>
+        </w:rPr>
+        <w:lastRenderedPageBreak/>
+        <w:t>Fallunterscheidungen:</w:t>
+      </w:r>
+      <w:r>
+        <w:rPr>
+          <w:rFonts w:ascii="Neue Haas Grotesk Text Pro" w:hAnsi="Neue Haas Grotesk Text Pro"/>
+          <w:sz w:val="21"/>
+          <w:szCs w:val="21"/>
+        </w:rPr>
+        <w:t xml:space="preserve"> Mithilfe von CASE, WHEN, OR, THEN lassen sich in Abfragen Fallunterscheidungen durchführen, sollten logisch wahre Bedingungen erfüllt sein.</w:t>
+      </w:r>
+    </w:p>
+    <w:p>
+      <w:pPr>
+        <w:spacing w:line="360" w:lineRule="auto"/>
+        <w:rPr>
+          <w:rFonts w:ascii="Neue Haas Grotesk Text Pro" w:hAnsi="Neue Haas Grotesk Text Pro"/>
+          <w:sz w:val="21"/>
+          <w:szCs w:val="21"/>
+        </w:rPr>
+      </w:pPr>
+    </w:p>
+    <w:p>
+      <w:pPr>
+        <w:spacing w:line="360" w:lineRule="auto"/>
+        <w:rPr>
+          <w:rFonts w:ascii="Neue Haas Grotesk Text Pro" w:hAnsi="Neue Haas Grotesk Text Pro"/>
+          <w:sz w:val="21"/>
+          <w:szCs w:val="21"/>
+        </w:rPr>
+      </w:pPr>
+      <w:r>
+        <w:rPr>
+          <w:rFonts w:ascii="Neue Haas Grotesk Text Pro" w:hAnsi="Neue Haas Grotesk Text Pro"/>
+          <w:b/>
+          <w:bCs/>
+          <w:sz w:val="21"/>
+          <w:szCs w:val="21"/>
+          <w:u w:val="single"/>
+        </w:rPr>
+        <w:t>Auswertungen:</w:t>
+      </w:r>
+      <w:r>
+        <w:rPr>
+          <w:rFonts w:ascii="Neue Haas Grotesk Text Pro" w:hAnsi="Neue Haas Grotesk Text Pro"/>
+          <w:sz w:val="21"/>
+          <w:szCs w:val="21"/>
+        </w:rPr>
+        <w:t xml:space="preserve"> Gruppierungen erlauben es umfangreiche Daten zu verdichten, welche sich dann auswerten lassen. Hierfür gibt es die Befehle COUNT, SUM, AVG, MIN, MAX.</w:t>
+      </w:r>
+    </w:p>
+    <w:p>
+      <w:pPr>
+        <w:spacing w:line="360" w:lineRule="auto"/>
+        <w:rPr>
+          <w:rFonts w:ascii="Neue Haas Grotesk Text Pro" w:hAnsi="Neue Haas Grotesk Text Pro"/>
+          <w:sz w:val="21"/>
+          <w:szCs w:val="21"/>
+        </w:rPr>
+      </w:pPr>
+    </w:p>
+    <w:p>
+      <w:pPr>
+        <w:spacing w:line="360" w:lineRule="auto"/>
+        <w:rPr>
+          <w:rFonts w:ascii="Neue Haas Grotesk Text Pro" w:hAnsi="Neue Haas Grotesk Text Pro"/>
+          <w:sz w:val="21"/>
+          <w:szCs w:val="21"/>
+        </w:rPr>
+      </w:pPr>
+      <w:r>
+        <w:rPr>
+          <w:rFonts w:ascii="Neue Haas Grotesk Text Pro" w:hAnsi="Neue Haas Grotesk Text Pro"/>
+          <w:b/>
+          <w:bCs/>
+          <w:sz w:val="21"/>
+          <w:szCs w:val="21"/>
+          <w:u w:val="single"/>
+        </w:rPr>
+        <w:t>Unterabfragen:</w:t>
+      </w:r>
+      <w:r>
+        <w:rPr>
+          <w:rFonts w:ascii="Neue Haas Grotesk Text Pro" w:hAnsi="Neue Haas Grotesk Text Pro"/>
+          <w:sz w:val="21"/>
+          <w:szCs w:val="21"/>
+        </w:rPr>
+        <w:t xml:space="preserve"> Da das Ergebnis eine Abfrage auch eine Tabelle sein kann lassen sich für das Ergebnis auch Abfragen formulieren, welche man dann als Unterabfragen bezeichnet.</w:t>
+      </w:r>
+    </w:p>
+    <w:p>
+      <w:pPr>
+        <w:spacing w:line="360" w:lineRule="auto"/>
+        <w:rPr>
+          <w:rFonts w:ascii="Neue Haas Grotesk Text Pro" w:hAnsi="Neue Haas Grotesk Text Pro"/>
+          <w:sz w:val="21"/>
+          <w:szCs w:val="21"/>
+        </w:rPr>
+      </w:pPr>
+    </w:p>
+    <w:p>
+      <w:pPr>
+        <w:spacing w:line="360" w:lineRule="auto"/>
+        <w:rPr>
+          <w:rFonts w:ascii="Neue Haas Grotesk Text Pro" w:hAnsi="Neue Haas Grotesk Text Pro"/>
+          <w:sz w:val="21"/>
+          <w:szCs w:val="21"/>
+        </w:rPr>
+      </w:pPr>
+      <w:r>
+        <w:rPr>
+          <w:rFonts w:ascii="Neue Haas Grotesk Text Pro" w:hAnsi="Neue Haas Grotesk Text Pro"/>
+          <w:b/>
+          <w:bCs/>
+          <w:sz w:val="21"/>
+          <w:szCs w:val="21"/>
+          <w:u w:val="single"/>
+        </w:rPr>
+        <w:t>Datensätze verändern:</w:t>
+      </w:r>
+      <w:r>
+        <w:rPr>
+          <w:rFonts w:ascii="Neue Haas Grotesk Text Pro" w:hAnsi="Neue Haas Grotesk Text Pro"/>
+          <w:sz w:val="21"/>
+          <w:szCs w:val="21"/>
+        </w:rPr>
+        <w:t xml:space="preserve"> Um Datensätze verändern zu können kann man statt SELECT auch auf andere Methoden zugreifen. So gibt es INSERT INTO – Einfügen, UPDATE – Ändern und DELETE – Löschen. Bei diesen lassen sich auch Schlüsselworte anhängen.</w:t>
       </w:r>
     </w:p>
     <w:sectPr>
@@ -3098,6 +4101,119 @@
     </w:lvl>
   </w:abstractNum>
   <w:abstractNum w:abstractNumId="1" w15:restartNumberingAfterBreak="0">
+    <w:nsid w:val="0C5A7D49"/>
+    <w:multiLevelType w:val="hybridMultilevel"/>
+    <w:tmpl w:val="76562B96"/>
+    <w:lvl w:ilvl="0" w:tplc="04070001">
+      <w:start w:val="1"/>
+      <w:numFmt w:val="bullet"/>
+      <w:lvlText w:val=""/>
+      <w:lvlJc w:val="left"/>
+      <w:pPr>
+        <w:ind w:left="720" w:hanging="360"/>
+      </w:pPr>
+      <w:rPr>
+        <w:rFonts w:ascii="Symbol" w:hAnsi="Symbol" w:hint="default"/>
+      </w:rPr>
+    </w:lvl>
+    <w:lvl w:ilvl="1" w:tplc="04070003" w:tentative="1">
+      <w:start w:val="1"/>
+      <w:numFmt w:val="bullet"/>
+      <w:lvlText w:val="o"/>
+      <w:lvlJc w:val="left"/>
+      <w:pPr>
+        <w:ind w:left="1440" w:hanging="360"/>
+      </w:pPr>
+      <w:rPr>
+        <w:rFonts w:ascii="Courier New" w:hAnsi="Courier New" w:cs="Courier New" w:hint="default"/>
+      </w:rPr>
+    </w:lvl>
+    <w:lvl w:ilvl="2" w:tplc="04070005" w:tentative="1">
+      <w:start w:val="1"/>
+      <w:numFmt w:val="bullet"/>
+      <w:lvlText w:val=""/>
+      <w:lvlJc w:val="left"/>
+      <w:pPr>
+        <w:ind w:left="2160" w:hanging="360"/>
+      </w:pPr>
+      <w:rPr>
+        <w:rFonts w:ascii="Wingdings" w:hAnsi="Wingdings" w:hint="default"/>
+      </w:rPr>
+    </w:lvl>
+    <w:lvl w:ilvl="3" w:tplc="04070001" w:tentative="1">
+      <w:start w:val="1"/>
+      <w:numFmt w:val="bullet"/>
+      <w:lvlText w:val=""/>
+      <w:lvlJc w:val="left"/>
+      <w:pPr>
+        <w:ind w:left="2880" w:hanging="360"/>
+      </w:pPr>
+      <w:rPr>
+        <w:rFonts w:ascii="Symbol" w:hAnsi="Symbol" w:hint="default"/>
+      </w:rPr>
+    </w:lvl>
+    <w:lvl w:ilvl="4" w:tplc="04070003" w:tentative="1">
+      <w:start w:val="1"/>
+      <w:numFmt w:val="bullet"/>
+      <w:lvlText w:val="o"/>
+      <w:lvlJc w:val="left"/>
+      <w:pPr>
+        <w:ind w:left="3600" w:hanging="360"/>
+      </w:pPr>
+      <w:rPr>
+        <w:rFonts w:ascii="Courier New" w:hAnsi="Courier New" w:cs="Courier New" w:hint="default"/>
+      </w:rPr>
+    </w:lvl>
+    <w:lvl w:ilvl="5" w:tplc="04070005" w:tentative="1">
+      <w:start w:val="1"/>
+      <w:numFmt w:val="bullet"/>
+      <w:lvlText w:val=""/>
+      <w:lvlJc w:val="left"/>
+      <w:pPr>
+        <w:ind w:left="4320" w:hanging="360"/>
+      </w:pPr>
+      <w:rPr>
+        <w:rFonts w:ascii="Wingdings" w:hAnsi="Wingdings" w:hint="default"/>
+      </w:rPr>
+    </w:lvl>
+    <w:lvl w:ilvl="6" w:tplc="04070001" w:tentative="1">
+      <w:start w:val="1"/>
+      <w:numFmt w:val="bullet"/>
+      <w:lvlText w:val=""/>
+      <w:lvlJc w:val="left"/>
+      <w:pPr>
+        <w:ind w:left="5040" w:hanging="360"/>
+      </w:pPr>
+      <w:rPr>
+        <w:rFonts w:ascii="Symbol" w:hAnsi="Symbol" w:hint="default"/>
+      </w:rPr>
+    </w:lvl>
+    <w:lvl w:ilvl="7" w:tplc="04070003" w:tentative="1">
+      <w:start w:val="1"/>
+      <w:numFmt w:val="bullet"/>
+      <w:lvlText w:val="o"/>
+      <w:lvlJc w:val="left"/>
+      <w:pPr>
+        <w:ind w:left="5760" w:hanging="360"/>
+      </w:pPr>
+      <w:rPr>
+        <w:rFonts w:ascii="Courier New" w:hAnsi="Courier New" w:cs="Courier New" w:hint="default"/>
+      </w:rPr>
+    </w:lvl>
+    <w:lvl w:ilvl="8" w:tplc="04070005" w:tentative="1">
+      <w:start w:val="1"/>
+      <w:numFmt w:val="bullet"/>
+      <w:lvlText w:val=""/>
+      <w:lvlJc w:val="left"/>
+      <w:pPr>
+        <w:ind w:left="6480" w:hanging="360"/>
+      </w:pPr>
+      <w:rPr>
+        <w:rFonts w:ascii="Wingdings" w:hAnsi="Wingdings" w:hint="default"/>
+      </w:rPr>
+    </w:lvl>
+  </w:abstractNum>
+  <w:abstractNum w:abstractNumId="2" w15:restartNumberingAfterBreak="0">
     <w:nsid w:val="230D7511"/>
     <w:multiLevelType w:val="hybridMultilevel"/>
     <w:tmpl w:val="BD9CBB14"/>
@@ -3210,7 +4326,120 @@
       </w:rPr>
     </w:lvl>
   </w:abstractNum>
-  <w:abstractNum w:abstractNumId="2" w15:restartNumberingAfterBreak="0">
+  <w:abstractNum w:abstractNumId="3" w15:restartNumberingAfterBreak="0">
+    <w:nsid w:val="249B0F3E"/>
+    <w:multiLevelType w:val="hybridMultilevel"/>
+    <w:tmpl w:val="CA4E8936"/>
+    <w:lvl w:ilvl="0" w:tplc="04070001">
+      <w:start w:val="1"/>
+      <w:numFmt w:val="bullet"/>
+      <w:lvlText w:val=""/>
+      <w:lvlJc w:val="left"/>
+      <w:pPr>
+        <w:ind w:left="720" w:hanging="360"/>
+      </w:pPr>
+      <w:rPr>
+        <w:rFonts w:ascii="Symbol" w:hAnsi="Symbol" w:hint="default"/>
+      </w:rPr>
+    </w:lvl>
+    <w:lvl w:ilvl="1" w:tplc="04070003" w:tentative="1">
+      <w:start w:val="1"/>
+      <w:numFmt w:val="bullet"/>
+      <w:lvlText w:val="o"/>
+      <w:lvlJc w:val="left"/>
+      <w:pPr>
+        <w:ind w:left="1440" w:hanging="360"/>
+      </w:pPr>
+      <w:rPr>
+        <w:rFonts w:ascii="Courier New" w:hAnsi="Courier New" w:cs="Courier New" w:hint="default"/>
+      </w:rPr>
+    </w:lvl>
+    <w:lvl w:ilvl="2" w:tplc="04070005" w:tentative="1">
+      <w:start w:val="1"/>
+      <w:numFmt w:val="bullet"/>
+      <w:lvlText w:val=""/>
+      <w:lvlJc w:val="left"/>
+      <w:pPr>
+        <w:ind w:left="2160" w:hanging="360"/>
+      </w:pPr>
+      <w:rPr>
+        <w:rFonts w:ascii="Wingdings" w:hAnsi="Wingdings" w:hint="default"/>
+      </w:rPr>
+    </w:lvl>
+    <w:lvl w:ilvl="3" w:tplc="04070001" w:tentative="1">
+      <w:start w:val="1"/>
+      <w:numFmt w:val="bullet"/>
+      <w:lvlText w:val=""/>
+      <w:lvlJc w:val="left"/>
+      <w:pPr>
+        <w:ind w:left="2880" w:hanging="360"/>
+      </w:pPr>
+      <w:rPr>
+        <w:rFonts w:ascii="Symbol" w:hAnsi="Symbol" w:hint="default"/>
+      </w:rPr>
+    </w:lvl>
+    <w:lvl w:ilvl="4" w:tplc="04070003" w:tentative="1">
+      <w:start w:val="1"/>
+      <w:numFmt w:val="bullet"/>
+      <w:lvlText w:val="o"/>
+      <w:lvlJc w:val="left"/>
+      <w:pPr>
+        <w:ind w:left="3600" w:hanging="360"/>
+      </w:pPr>
+      <w:rPr>
+        <w:rFonts w:ascii="Courier New" w:hAnsi="Courier New" w:cs="Courier New" w:hint="default"/>
+      </w:rPr>
+    </w:lvl>
+    <w:lvl w:ilvl="5" w:tplc="04070005" w:tentative="1">
+      <w:start w:val="1"/>
+      <w:numFmt w:val="bullet"/>
+      <w:lvlText w:val=""/>
+      <w:lvlJc w:val="left"/>
+      <w:pPr>
+        <w:ind w:left="4320" w:hanging="360"/>
+      </w:pPr>
+      <w:rPr>
+        <w:rFonts w:ascii="Wingdings" w:hAnsi="Wingdings" w:hint="default"/>
+      </w:rPr>
+    </w:lvl>
+    <w:lvl w:ilvl="6" w:tplc="04070001" w:tentative="1">
+      <w:start w:val="1"/>
+      <w:numFmt w:val="bullet"/>
+      <w:lvlText w:val=""/>
+      <w:lvlJc w:val="left"/>
+      <w:pPr>
+        <w:ind w:left="5040" w:hanging="360"/>
+      </w:pPr>
+      <w:rPr>
+        <w:rFonts w:ascii="Symbol" w:hAnsi="Symbol" w:hint="default"/>
+      </w:rPr>
+    </w:lvl>
+    <w:lvl w:ilvl="7" w:tplc="04070003" w:tentative="1">
+      <w:start w:val="1"/>
+      <w:numFmt w:val="bullet"/>
+      <w:lvlText w:val="o"/>
+      <w:lvlJc w:val="left"/>
+      <w:pPr>
+        <w:ind w:left="5760" w:hanging="360"/>
+      </w:pPr>
+      <w:rPr>
+        <w:rFonts w:ascii="Courier New" w:hAnsi="Courier New" w:cs="Courier New" w:hint="default"/>
+      </w:rPr>
+    </w:lvl>
+    <w:lvl w:ilvl="8" w:tplc="04070005" w:tentative="1">
+      <w:start w:val="1"/>
+      <w:numFmt w:val="bullet"/>
+      <w:lvlText w:val=""/>
+      <w:lvlJc w:val="left"/>
+      <w:pPr>
+        <w:ind w:left="6480" w:hanging="360"/>
+      </w:pPr>
+      <w:rPr>
+        <w:rFonts w:ascii="Wingdings" w:hAnsi="Wingdings" w:hint="default"/>
+      </w:rPr>
+    </w:lvl>
+  </w:abstractNum>
+  <w:abstractNum w:abstractNumId="4" w15:restartNumberingAfterBreak="0">
     <w:nsid w:val="2A42703D"/>
     <w:multiLevelType w:val="hybridMultilevel"/>
     <w:tmpl w:val="679AF9E4"/>
@@ -3323,7 +4552,7 @@
       </w:rPr>
     </w:lvl>
   </w:abstractNum>
-  <w:abstractNum w:abstractNumId="3" w15:restartNumberingAfterBreak="0">
+  <w:abstractNum w:abstractNumId="5" w15:restartNumberingAfterBreak="0">
     <w:nsid w:val="52A37537"/>
     <w:multiLevelType w:val="hybridMultilevel"/>
     <w:tmpl w:val="548E3C2C"/>
@@ -3436,7 +4665,7 @@
       </w:rPr>
     </w:lvl>
   </w:abstractNum>
-  <w:abstractNum w:abstractNumId="4" w15:restartNumberingAfterBreak="0">
+  <w:abstractNum w:abstractNumId="6" w15:restartNumberingAfterBreak="0">
     <w:nsid w:val="540C0990"/>
     <w:multiLevelType w:val="hybridMultilevel"/>
     <w:tmpl w:val="1FFA35E4"/>
@@ -3549,7 +4778,7 @@
       </w:rPr>
     </w:lvl>
   </w:abstractNum>
-  <w:abstractNum w:abstractNumId="5" w15:restartNumberingAfterBreak="0">
+  <w:abstractNum w:abstractNumId="7" w15:restartNumberingAfterBreak="0">
     <w:nsid w:val="659E1F35"/>
     <w:multiLevelType w:val="hybridMultilevel"/>
     <w:tmpl w:val="A1F22DEE"/>
@@ -3638,7 +4867,7 @@
       </w:pPr>
     </w:lvl>
   </w:abstractNum>
-  <w:abstractNum w:abstractNumId="6" w15:restartNumberingAfterBreak="0">
+  <w:abstractNum w:abstractNumId="8" w15:restartNumberingAfterBreak="0">
     <w:nsid w:val="65B926FF"/>
     <w:multiLevelType w:val="hybridMultilevel"/>
     <w:tmpl w:val="D2884988"/>
@@ -3753,7 +4982,7 @@
       </w:rPr>
     </w:lvl>
   </w:abstractNum>
-  <w:abstractNum w:abstractNumId="7" w15:restartNumberingAfterBreak="0">
+  <w:abstractNum w:abstractNumId="9" w15:restartNumberingAfterBreak="0">
     <w:nsid w:val="67AA2743"/>
     <w:multiLevelType w:val="hybridMultilevel"/>
     <w:tmpl w:val="C4E2C4B4"/>
@@ -3866,7 +5095,7 @@
       </w:rPr>
     </w:lvl>
   </w:abstractNum>
-  <w:abstractNum w:abstractNumId="8" w15:restartNumberingAfterBreak="0">
+  <w:abstractNum w:abstractNumId="10" w15:restartNumberingAfterBreak="0">
     <w:nsid w:val="6A162C91"/>
     <w:multiLevelType w:val="hybridMultilevel"/>
     <w:tmpl w:val="E87A304A"/>
@@ -3979,7 +5208,7 @@
       </w:rPr>
     </w:lvl>
   </w:abstractNum>
-  <w:abstractNum w:abstractNumId="9" w15:restartNumberingAfterBreak="0">
+  <w:abstractNum w:abstractNumId="11" w15:restartNumberingAfterBreak="0">
     <w:nsid w:val="7A6E147D"/>
     <w:multiLevelType w:val="hybridMultilevel"/>
     <w:tmpl w:val="84A2B372"/>
@@ -4093,34 +5322,40 @@
     </w:lvl>
   </w:abstractNum>
   <w:num w:numId="1" w16cid:durableId="1987932966">
+    <w:abstractNumId w:val="7"/>
+  </w:num>
+  <w:num w:numId="2" w16cid:durableId="402531119">
+    <w:abstractNumId w:val="8"/>
+  </w:num>
+  <w:num w:numId="3" w16cid:durableId="1948076985">
+    <w:abstractNumId w:val="2"/>
+  </w:num>
+  <w:num w:numId="4" w16cid:durableId="1553880518">
     <w:abstractNumId w:val="5"/>
   </w:num>
-  <w:num w:numId="2" w16cid:durableId="402531119">
+  <w:num w:numId="5" w16cid:durableId="1860730820">
     <w:abstractNumId w:val="6"/>
   </w:num>
-  <w:num w:numId="3" w16cid:durableId="1948076985">
-    <w:abstractNumId w:val="1"/>
-  </w:num>
-  <w:num w:numId="4" w16cid:durableId="1553880518">
-    <w:abstractNumId w:val="3"/>
-  </w:num>
-  <w:num w:numId="5" w16cid:durableId="1860730820">
-    <w:abstractNumId w:val="4"/>
-  </w:num>
   <w:num w:numId="6" w16cid:durableId="1521115962">
-    <w:abstractNumId w:val="9"/>
+    <w:abstractNumId w:val="11"/>
   </w:num>
   <w:num w:numId="7" w16cid:durableId="204874683">
     <w:abstractNumId w:val="0"/>
   </w:num>
   <w:num w:numId="8" w16cid:durableId="590895330">
-    <w:abstractNumId w:val="2"/>
+    <w:abstractNumId w:val="4"/>
   </w:num>
   <w:num w:numId="9" w16cid:durableId="663432320">
-    <w:abstractNumId w:val="7"/>
+    <w:abstractNumId w:val="9"/>
   </w:num>
   <w:num w:numId="10" w16cid:durableId="31730186">
-    <w:abstractNumId w:val="8"/>
+    <w:abstractNumId w:val="10"/>
+  </w:num>
+  <w:num w:numId="11" w16cid:durableId="725222794">
+    <w:abstractNumId w:val="3"/>
+  </w:num>
+  <w:num w:numId="12" w16cid:durableId="1869100038">
+    <w:abstractNumId w:val="1"/>
   </w:num>
 </w:numbering>
 </file>
@@ -4539,7 +5774,7 @@
     </w:pPr>
     <w:rPr>
       <w:rFonts w:asciiTheme="majorHAnsi" w:eastAsiaTheme="majorEastAsia" w:hAnsiTheme="majorHAnsi" w:cstheme="majorBidi"/>
-      <w:color w:val="B43412" w:themeColor="accent1" w:themeShade="BF"/>
+      <w:color w:val="7B230B" w:themeColor="accent1" w:themeShade="BF"/>
       <w:sz w:val="32"/>
       <w:szCs w:val="32"/>
     </w:rPr>
@@ -4585,7 +5820,7 @@
     </w:pPr>
     <w:rPr>
       <w:rFonts w:asciiTheme="majorHAnsi" w:eastAsiaTheme="majorEastAsia" w:hAnsiTheme="majorHAnsi" w:cstheme="majorBidi"/>
-      <w:color w:val="505046" w:themeColor="text2"/>
+      <w:color w:val="323232" w:themeColor="text2"/>
       <w:sz w:val="24"/>
       <w:szCs w:val="24"/>
     </w:rPr>
@@ -4630,7 +5865,7 @@
     </w:pPr>
     <w:rPr>
       <w:rFonts w:asciiTheme="majorHAnsi" w:eastAsiaTheme="majorEastAsia" w:hAnsiTheme="majorHAnsi" w:cstheme="majorBidi"/>
-      <w:color w:val="505046" w:themeColor="text2"/>
+      <w:color w:val="323232" w:themeColor="text2"/>
       <w:sz w:val="22"/>
       <w:szCs w:val="22"/>
     </w:rPr>
@@ -4655,7 +5890,7 @@
       <w:rFonts w:asciiTheme="majorHAnsi" w:eastAsiaTheme="majorEastAsia" w:hAnsiTheme="majorHAnsi" w:cstheme="majorBidi"/>
       <w:i/>
       <w:iCs/>
-      <w:color w:val="505046" w:themeColor="text2"/>
+      <w:color w:val="323232" w:themeColor="text2"/>
       <w:sz w:val="21"/>
       <w:szCs w:val="21"/>
     </w:rPr>
@@ -4680,7 +5915,7 @@
       <w:rFonts w:asciiTheme="majorHAnsi" w:eastAsiaTheme="majorEastAsia" w:hAnsiTheme="majorHAnsi" w:cstheme="majorBidi"/>
       <w:i/>
       <w:iCs/>
-      <w:color w:val="78230C" w:themeColor="accent1" w:themeShade="80"/>
+      <w:color w:val="521807" w:themeColor="accent1" w:themeShade="80"/>
       <w:sz w:val="21"/>
       <w:szCs w:val="21"/>
     </w:rPr>
@@ -4705,7 +5940,7 @@
       <w:rFonts w:asciiTheme="majorHAnsi" w:eastAsiaTheme="majorEastAsia" w:hAnsiTheme="majorHAnsi" w:cstheme="majorBidi"/>
       <w:b/>
       <w:bCs/>
-      <w:color w:val="505046" w:themeColor="text2"/>
+      <w:color w:val="323232" w:themeColor="text2"/>
     </w:rPr>
   </w:style>
   <w:style w:type="paragraph" w:styleId="berschrift9">
@@ -4730,7 +5965,7 @@
       <w:bCs/>
       <w:i/>
       <w:iCs/>
-      <w:color w:val="505046" w:themeColor="text2"/>
+      <w:color w:val="323232" w:themeColor="text2"/>
     </w:rPr>
   </w:style>
   <w:style w:type="character" w:default="1" w:styleId="Absatz-Standardschriftart">
@@ -4768,7 +6003,7 @@
     <w:rsid w:val="00846770"/>
     <w:rPr>
       <w:rFonts w:asciiTheme="majorHAnsi" w:eastAsiaTheme="majorEastAsia" w:hAnsiTheme="majorHAnsi" w:cstheme="majorBidi"/>
-      <w:color w:val="B43412" w:themeColor="accent1" w:themeShade="BF"/>
+      <w:color w:val="7B230B" w:themeColor="accent1" w:themeShade="BF"/>
       <w:sz w:val="32"/>
       <w:szCs w:val="32"/>
     </w:rPr>
@@ -4796,7 +6031,7 @@
     <w:rsid w:val="00846770"/>
     <w:rPr>
       <w:rFonts w:asciiTheme="majorHAnsi" w:eastAsiaTheme="majorEastAsia" w:hAnsiTheme="majorHAnsi" w:cstheme="majorBidi"/>
-      <w:color w:val="505046" w:themeColor="text2"/>
+      <w:color w:val="323232" w:themeColor="text2"/>
       <w:sz w:val="24"/>
       <w:szCs w:val="24"/>
     </w:rPr>
@@ -4823,7 +6058,7 @@
     <w:rsid w:val="00846770"/>
     <w:rPr>
       <w:rFonts w:asciiTheme="majorHAnsi" w:eastAsiaTheme="majorEastAsia" w:hAnsiTheme="majorHAnsi" w:cstheme="majorBidi"/>
-      <w:color w:val="505046" w:themeColor="text2"/>
+      <w:color w:val="323232" w:themeColor="text2"/>
       <w:sz w:val="22"/>
       <w:szCs w:val="22"/>
     </w:rPr>
@@ -4839,7 +6074,7 @@
       <w:rFonts w:asciiTheme="majorHAnsi" w:eastAsiaTheme="majorEastAsia" w:hAnsiTheme="majorHAnsi" w:cstheme="majorBidi"/>
       <w:i/>
       <w:iCs/>
-      <w:color w:val="505046" w:themeColor="text2"/>
+      <w:color w:val="323232" w:themeColor="text2"/>
       <w:sz w:val="21"/>
       <w:szCs w:val="21"/>
     </w:rPr>
@@ -4855,7 +6090,7 @@
       <w:rFonts w:asciiTheme="majorHAnsi" w:eastAsiaTheme="majorEastAsia" w:hAnsiTheme="majorHAnsi" w:cstheme="majorBidi"/>
       <w:i/>
       <w:iCs/>
-      <w:color w:val="78230C" w:themeColor="accent1" w:themeShade="80"/>
+      <w:color w:val="521807" w:themeColor="accent1" w:themeShade="80"/>
       <w:sz w:val="21"/>
       <w:szCs w:val="21"/>
     </w:rPr>
@@ -4871,7 +6106,7 @@
       <w:rFonts w:asciiTheme="majorHAnsi" w:eastAsiaTheme="majorEastAsia" w:hAnsiTheme="majorHAnsi" w:cstheme="majorBidi"/>
       <w:b/>
       <w:bCs/>
-      <w:color w:val="505046" w:themeColor="text2"/>
+      <w:color w:val="323232" w:themeColor="text2"/>
     </w:rPr>
   </w:style>
   <w:style w:type="character" w:customStyle="1" w:styleId="berschrift9Zchn">
@@ -4887,7 +6122,7 @@
       <w:bCs/>
       <w:i/>
       <w:iCs/>
-      <w:color w:val="505046" w:themeColor="text2"/>
+      <w:color w:val="323232" w:themeColor="text2"/>
     </w:rPr>
   </w:style>
   <w:style w:type="paragraph" w:styleId="Titel">
@@ -4904,7 +6139,7 @@
     </w:pPr>
     <w:rPr>
       <w:rFonts w:asciiTheme="majorHAnsi" w:eastAsiaTheme="majorEastAsia" w:hAnsiTheme="majorHAnsi" w:cstheme="majorBidi"/>
-      <w:color w:val="E84C22" w:themeColor="accent1"/>
+      <w:color w:val="A5300F" w:themeColor="accent1"/>
       <w:spacing w:val="-10"/>
       <w:sz w:val="56"/>
       <w:szCs w:val="56"/>
@@ -4918,7 +6153,7 @@
     <w:rsid w:val="00846770"/>
     <w:rPr>
       <w:rFonts w:asciiTheme="majorHAnsi" w:eastAsiaTheme="majorEastAsia" w:hAnsiTheme="majorHAnsi" w:cstheme="majorBidi"/>
-      <w:color w:val="E84C22" w:themeColor="accent1"/>
+      <w:color w:val="A5300F" w:themeColor="accent1"/>
       <w:spacing w:val="-10"/>
       <w:sz w:val="56"/>
       <w:szCs w:val="56"/>
@@ -5020,14 +6255,14 @@
     <w:rsid w:val="00846770"/>
     <w:pPr>
       <w:pBdr>
-        <w:left w:val="single" w:sz="18" w:space="12" w:color="E84C22" w:themeColor="accent1"/>
+        <w:left w:val="single" w:sz="18" w:space="12" w:color="A5300F" w:themeColor="accent1"/>
       </w:pBdr>
       <w:spacing w:before="100" w:beforeAutospacing="1" w:line="300" w:lineRule="auto"/>
       <w:ind w:left="1224" w:right="1224"/>
     </w:pPr>
     <w:rPr>
       <w:rFonts w:asciiTheme="majorHAnsi" w:eastAsiaTheme="majorEastAsia" w:hAnsiTheme="majorHAnsi" w:cstheme="majorBidi"/>
-      <w:color w:val="E84C22" w:themeColor="accent1"/>
+      <w:color w:val="A5300F" w:themeColor="accent1"/>
       <w:sz w:val="28"/>
       <w:szCs w:val="28"/>
     </w:rPr>
@@ -5040,7 +6275,7 @@
     <w:rsid w:val="00846770"/>
     <w:rPr>
       <w:rFonts w:asciiTheme="majorHAnsi" w:eastAsiaTheme="majorEastAsia" w:hAnsiTheme="majorHAnsi" w:cstheme="majorBidi"/>
-      <w:color w:val="E84C22" w:themeColor="accent1"/>
+      <w:color w:val="A5300F" w:themeColor="accent1"/>
       <w:sz w:val="28"/>
       <w:szCs w:val="28"/>
     </w:rPr>
@@ -5177,9 +6412,22 @@
     <w:unhideWhenUsed/>
     <w:rsid w:val="00846770"/>
     <w:rPr>
-      <w:color w:val="CC9900" w:themeColor="hyperlink"/>
+      <w:color w:val="6B9F25" w:themeColor="hyperlink"/>
       <w:u w:val="single"/>
     </w:rPr>
+  </w:style>
+  <w:style w:type="paragraph" w:styleId="Verzeichnis2">
+    <w:name w:val="toc 2"/>
+    <w:basedOn w:val="Standard"/>
+    <w:next w:val="Standard"/>
+    <w:autoRedefine/>
+    <w:uiPriority w:val="39"/>
+    <w:unhideWhenUsed/>
+    <w:rsid w:val="00231CB8"/>
+    <w:pPr>
+      <w:spacing w:after="100"/>
+      <w:ind w:left="200"/>
+    </w:pPr>
   </w:style>
 </w:styles>
 </file>
@@ -5187,7 +6435,7 @@
 <file path=word/theme/theme1.xml><?xml version="1.0" encoding="utf-8"?>
 <a:theme xmlns:a="http://schemas.openxmlformats.org/drawingml/2006/main" name="Office">
   <a:themeElements>
-    <a:clrScheme name="Rotorange">
+    <a:clrScheme name="Rot">
       <a:dk1>
         <a:sysClr val="windowText" lastClr="000000"/>
       </a:dk1>
@@ -5195,34 +6443,34 @@
         <a:sysClr val="window" lastClr="FFFFFF"/>
       </a:lt1>
       <a:dk2>
-        <a:srgbClr val="505046"/>
+        <a:srgbClr val="323232"/>
       </a:dk2>
       <a:lt2>
-        <a:srgbClr val="EEECE1"/>
+        <a:srgbClr val="E5C243"/>
       </a:lt2>
       <a:accent1>
-        <a:srgbClr val="E84C22"/>
+        <a:srgbClr val="A5300F"/>
       </a:accent1>
       <a:accent2>
-        <a:srgbClr val="FFBD47"/>
+        <a:srgbClr val="D55816"/>
       </a:accent2>
       <a:accent3>
-        <a:srgbClr val="B64926"/>
+        <a:srgbClr val="E19825"/>
       </a:accent3>
       <a:accent4>
-        <a:srgbClr val="FF8427"/>
+        <a:srgbClr val="B19C7D"/>
       </a:accent4>
       <a:accent5>
-        <a:srgbClr val="CC9900"/>
+        <a:srgbClr val="7F5F52"/>
       </a:accent5>
       <a:accent6>
-        <a:srgbClr val="B22600"/>
+        <a:srgbClr val="B27D49"/>
       </a:accent6>
       <a:hlink>
-        <a:srgbClr val="CC9900"/>
+        <a:srgbClr val="6B9F25"/>
       </a:hlink>
       <a:folHlink>
-        <a:srgbClr val="666699"/>
+        <a:srgbClr val="B26B02"/>
       </a:folHlink>
     </a:clrScheme>
     <a:fontScheme name="Office">

</xml_diff>